<commit_message>
add digital psychology subsection
</commit_message>
<xml_diff>
--- a/main.docx
+++ b/main.docx
@@ -1339,6 +1339,16 @@
       <w:pPr>
         <w:ind w:firstLine="708"/>
         <w:rPr>
+          <w:color w:val="000000"/>
+          <w:szCs w:val="28"/>
+          <w:lang w:val="ru-RU"/>
+        </w:rPr>
+      </w:pPr>
+    </w:p>
+    <w:p>
+      <w:pPr>
+        <w:ind w:firstLine="708"/>
+        <w:rPr>
           <w:rFonts w:cs="Times New Roman"/>
           <w:b/>
           <w:color w:val="000000" w:themeColor="text1"/>
@@ -1346,6 +1356,36 @@
           <w:lang w:val="ru-RU"/>
         </w:rPr>
       </w:pPr>
+      <w:r>
+        <w:rPr>
+          <w:rFonts w:cs="Times New Roman"/>
+          <w:b/>
+          <w:color w:val="000000" w:themeColor="text1"/>
+          <w:szCs w:val="28"/>
+          <w:lang w:val="ru-RU"/>
+        </w:rPr>
+        <w:t>1.</w:t>
+      </w:r>
+      <w:r>
+        <w:rPr>
+          <w:rFonts w:cs="Times New Roman"/>
+          <w:b/>
+          <w:color w:val="000000" w:themeColor="text1"/>
+          <w:szCs w:val="28"/>
+          <w:lang w:val="ru-RU"/>
+        </w:rPr>
+        <w:t>4</w:t>
+      </w:r>
+      <w:r>
+        <w:rPr>
+          <w:rFonts w:cs="Times New Roman"/>
+          <w:b/>
+          <w:color w:val="000000" w:themeColor="text1"/>
+          <w:szCs w:val="28"/>
+          <w:lang w:val="ru-RU"/>
+        </w:rPr>
+        <w:t xml:space="preserve"> Цифровая психотерапия</w:t>
+      </w:r>
     </w:p>
     <w:p>
       <w:pPr>
@@ -1355,15 +1395,442 @@
           <w:b/>
           <w:color w:val="000000" w:themeColor="text1"/>
           <w:szCs w:val="28"/>
-          <w:lang w:val="en-US"/>
-        </w:rPr>
-      </w:pPr>
-      <w:r>
+          <w:lang w:val="ru-RU"/>
+        </w:rPr>
+      </w:pPr>
+    </w:p>
+    <w:p>
+      <w:pPr>
+        <w:ind w:firstLine="708"/>
+        <w:rPr>
+          <w:color w:val="000000"/>
+          <w:szCs w:val="28"/>
+        </w:rPr>
+      </w:pPr>
+      <w:r>
+        <w:rPr>
+          <w:color w:val="000000"/>
+          <w:szCs w:val="28"/>
+        </w:rPr>
+        <w:t>На сегодняшний день разработано множество эффективных способов работы с депрессией и тревогой. Совместная работа специалистов в области психического здоровья позволяет влиять на организм как на физиологическом, так и на психологическом уровне, и от этого улучшается текущее самочувствие и качество жизни в целом. Но есть и плохая новость: за помощью обра</w:t>
+      </w:r>
+      <w:r>
+        <w:rPr>
+          <w:color w:val="000000"/>
+          <w:szCs w:val="28"/>
+        </w:rPr>
+        <w:t>щается на удивление мало людей </w:t>
+      </w:r>
+      <w:r>
+        <w:rPr>
+          <w:color w:val="000000"/>
+          <w:szCs w:val="28"/>
+          <w:lang w:val="ru-RU"/>
+        </w:rPr>
+        <w:t>–</w:t>
+      </w:r>
+      <w:r>
+        <w:rPr>
+          <w:color w:val="000000"/>
+          <w:szCs w:val="28"/>
+        </w:rPr>
+        <w:t xml:space="preserve"> в некоторых странах меньше 10% населения. Многие проводят больше года в тяжелом состоянии, прежде чем решатся обратиться за консультацией.</w:t>
+      </w:r>
+    </w:p>
+    <w:p>
+      <w:pPr>
+        <w:ind w:firstLine="708"/>
+        <w:rPr>
+          <w:color w:val="000000"/>
+          <w:szCs w:val="28"/>
+        </w:rPr>
+      </w:pPr>
+      <w:r>
+        <w:rPr>
+          <w:color w:val="000000"/>
+          <w:szCs w:val="28"/>
+        </w:rPr>
+        <w:t> Современные средства коммуникации предоставляют большой выбор форм общения. Благодаря видеоконференциям и мессенджерам общаться с психологом или психотерапевтом можно из дома, офиса </w:t>
+      </w:r>
+      <w:r>
+        <w:rPr>
+          <w:color w:val="000000"/>
+          <w:szCs w:val="28"/>
+          <w:lang w:val="ru-RU"/>
+        </w:rPr>
+        <w:t>и</w:t>
+      </w:r>
+      <w:r>
+        <w:rPr>
+          <w:color w:val="000000"/>
+          <w:szCs w:val="28"/>
+        </w:rPr>
+        <w:t xml:space="preserve"> из вагона метро. Разрабатываются отдельные протоколы и этические стандарты онлайн-психотерапии, а специальные кодировки сохраняют конфиденциальность переписки, телефонных разговоров или видеозвонков. Это все значительно облегчает клиентам и пациентам процесс обращения за помощью и снижает риск о</w:t>
+      </w:r>
+      <w:r>
+        <w:rPr>
+          <w:color w:val="000000"/>
+          <w:szCs w:val="28"/>
+        </w:rPr>
+        <w:t>тговорок и сопротивления.</w:t>
+      </w:r>
+    </w:p>
+    <w:p>
+      <w:pPr>
+        <w:ind w:firstLine="708"/>
+        <w:rPr>
+          <w:color w:val="000000"/>
+          <w:szCs w:val="28"/>
+          <w:lang w:val="ru-RU"/>
+        </w:rPr>
+      </w:pPr>
+      <w:r>
+        <w:rPr>
+          <w:color w:val="000000"/>
+          <w:szCs w:val="28"/>
+        </w:rPr>
+        <w:t> Сегодня мобильные приложения позволяют фиксировать собственный прогресс в самопознании или предостерегают от поте</w:t>
+      </w:r>
+      <w:r>
+        <w:rPr>
+          <w:color w:val="000000"/>
+          <w:szCs w:val="28"/>
+        </w:rPr>
+        <w:t>нциальных опасностей. Например,</w:t>
+      </w:r>
+      <w:r>
+        <w:rPr>
+          <w:color w:val="000000"/>
+          <w:szCs w:val="28"/>
+          <w:lang w:val="ru-RU"/>
+        </w:rPr>
+        <w:t xml:space="preserve"> </w:t>
+      </w:r>
+      <w:r>
+        <w:rPr>
+          <w:color w:val="000000"/>
+          <w:szCs w:val="28"/>
+        </w:rPr>
+        <w:t>в MoodKit можно отслеживать собственное негативное мышление, вести журнал настроения и планировать активности, которые помогут по-новому выстраивать свою жизнь изо дня в день. Некоторые приложения, такие как Mobilyze, отслеживают местоположение пользователя и активность его социальных взаимодействий онлайн и в реальной жизни, чтобы вовремя распознать первые признаки депрессии. И это не говоря уже о многочисленных приложениях для медитации и поддержания здорового образа жизни.</w:t>
+      </w:r>
+    </w:p>
+    <w:p>
+      <w:pPr>
+        <w:ind w:firstLine="708"/>
+        <w:rPr>
+          <w:color w:val="000000"/>
+          <w:szCs w:val="28"/>
+          <w:lang w:val="ru-RU"/>
+        </w:rPr>
+      </w:pPr>
+      <w:r>
+        <w:rPr>
+          <w:color w:val="000000"/>
+          <w:szCs w:val="28"/>
+        </w:rPr>
+        <w:lastRenderedPageBreak/>
+        <w:t>Одно из наиболее перспективных направлений в пс</w:t>
+      </w:r>
+      <w:r>
+        <w:rPr>
+          <w:color w:val="000000"/>
+          <w:szCs w:val="28"/>
+        </w:rPr>
+        <w:t>ихотерапии нового времени </w:t>
+      </w:r>
+      <w:r>
+        <w:rPr>
+          <w:color w:val="000000"/>
+          <w:szCs w:val="28"/>
+          <w:lang w:val="ru-RU"/>
+        </w:rPr>
+        <w:t>–</w:t>
+      </w:r>
+      <w:r>
+        <w:rPr>
+          <w:color w:val="000000"/>
+          <w:szCs w:val="28"/>
+        </w:rPr>
+        <w:t xml:space="preserve"> это использование виртуальной реальности. Клинические психологи и нейробиологи активно исследуют возможности применения VR-очков в лечении депрессии и последствий психических травм, а также при подготовке специалистов помогающих профессий. Например, в Университете Барселоны был проведен эксперимент, в рамках которого люди на камеру описывали свои психологические проблемы, а затем при помощи очков виртуальной реальности смотрели на себя со стороны и проводили самим себе психологические консультации. Наиболее эффективных результатов удалось достичь тогда, когда участники перевоплощались в Зигмунда Фрейда: эта иллюзия, по всей видимости, вселяла в них уверенность в собственной компетентности.</w:t>
+      </w:r>
+    </w:p>
+    <w:p>
+      <w:pPr>
+        <w:ind w:firstLine="708"/>
+        <w:rPr>
+          <w:color w:val="000000"/>
+          <w:szCs w:val="28"/>
+        </w:rPr>
+      </w:pPr>
+      <w:r>
+        <w:rPr>
+          <w:color w:val="000000"/>
+          <w:szCs w:val="28"/>
+        </w:rPr>
+        <w:t>В другом VR-исследовании, проведенном совместно командами Университетского колледжа Лондона и Университета Барселоны, испытуемые управляли персонажем, чтобы тот утешил расстроенного ребенка. Затем в формате виртуальной реальности они сами оказывались на месте персонажа, по отношению к которому проявляют тепло и поддержку. Ощутив на себе собственное неподдельное сострадание, участники встали на путь отказа от самокритики, научились по-новому обращаться со своими переживаниями, и в результате у них значительно снизилась выраженность депрессивных симптомов</w:t>
+      </w:r>
+      <w:r>
+        <w:rPr>
+          <w:color w:val="000000"/>
+          <w:szCs w:val="28"/>
+          <w:lang w:val="ru-RU"/>
+        </w:rPr>
+        <w:t xml:space="preserve"> </w:t>
+      </w:r>
+      <w:r>
+        <w:rPr>
+          <w:color w:val="000000"/>
+          <w:szCs w:val="28"/>
+          <w:lang w:val="ru-RU"/>
+        </w:rPr>
+        <w:t>[</w:t>
+      </w:r>
+      <w:r>
+        <w:rPr>
+          <w:color w:val="000000"/>
+          <w:szCs w:val="28"/>
+          <w:lang w:val="ru-RU"/>
+        </w:rPr>
+        <w:t>4</w:t>
+      </w:r>
+      <w:r>
+        <w:rPr>
+          <w:color w:val="000000"/>
+          <w:szCs w:val="28"/>
+          <w:lang w:val="ru-RU"/>
+        </w:rPr>
+        <w:t>]</w:t>
+      </w:r>
+      <w:r>
+        <w:rPr>
+          <w:color w:val="000000"/>
+          <w:szCs w:val="28"/>
+        </w:rPr>
+        <w:t>.</w:t>
+      </w:r>
+    </w:p>
+    <w:p>
+      <w:pPr>
+        <w:ind w:firstLine="708"/>
+        <w:rPr>
+          <w:color w:val="000000"/>
+          <w:szCs w:val="28"/>
+        </w:rPr>
+      </w:pPr>
+      <w:r>
+        <w:rPr>
+          <w:color w:val="000000"/>
+          <w:szCs w:val="28"/>
+        </w:rPr>
+        <w:t>Кроме того, на основе виртуальной реальности разрабатываются компьютерные программы и мобильные приложения для оказания психологической помощи. Так, Virtual Reality Medical Center позволяет симулировать ситуации, вызывающие у пациента тревогу. Одновременно с этим устройство биологической обратной связи фиксирует физиологические показатели стресса, такие как пульс, дыхательный ритм и кожно-гальваническая реакция, и пациент учится усилием воли ослаблять выраженность своей тревог</w:t>
+      </w:r>
+      <w:r>
+        <w:rPr>
+          <w:color w:val="000000"/>
+          <w:szCs w:val="28"/>
+        </w:rPr>
+        <w:t>и и паники в трудных ситуациях </w:t>
+      </w:r>
+      <w:r>
+        <w:rPr>
+          <w:color w:val="000000"/>
+          <w:szCs w:val="28"/>
+          <w:lang w:val="ru-RU"/>
+        </w:rPr>
+        <w:t>–</w:t>
+      </w:r>
+      <w:r>
+        <w:rPr>
+          <w:color w:val="000000"/>
+          <w:szCs w:val="28"/>
+        </w:rPr>
+        <w:t xml:space="preserve"> а затем переносит этот опыт произвольной саморегуляции в реальную жизнь.</w:t>
+      </w:r>
+    </w:p>
+    <w:p>
+      <w:pPr>
+        <w:ind w:firstLine="708"/>
+        <w:rPr>
+          <w:color w:val="000000"/>
+          <w:szCs w:val="28"/>
+        </w:rPr>
+      </w:pPr>
+      <w:r>
+        <w:rPr>
+          <w:color w:val="000000"/>
+          <w:szCs w:val="28"/>
+        </w:rPr>
+        <w:t>Эндрю Ын (Andrew Ng), сооснователь проекта по созданию самообучающегося искусственного интеллекта Google Brain, возглавит работу над чат-ботом-психотерапевтом Woebot, которым занимаются ученые Стэнфордского университета. Этот чат-бот позволяет пациентам с депрессией и тревожными расстройствами вести переписку в ключе когнитивно-по</w:t>
+      </w:r>
+      <w:r>
+        <w:rPr>
+          <w:color w:val="000000"/>
+          <w:szCs w:val="28"/>
+        </w:rPr>
+        <w:t>веденческой психотерапии (КПТ) </w:t>
+      </w:r>
+      <w:r>
+        <w:rPr>
+          <w:color w:val="000000"/>
+          <w:szCs w:val="28"/>
+          <w:lang w:val="ru-RU"/>
+        </w:rPr>
+        <w:t>–</w:t>
+      </w:r>
+      <w:r>
+        <w:rPr>
+          <w:color w:val="000000"/>
+          <w:szCs w:val="28"/>
+        </w:rPr>
+        <w:t xml:space="preserve"> наиболее структурированного и эффективного направления по работе с такими состояниями.</w:t>
+      </w:r>
+    </w:p>
+    <w:p>
+      <w:pPr>
+        <w:ind w:firstLine="708"/>
+        <w:rPr>
+          <w:color w:val="000000"/>
+          <w:szCs w:val="28"/>
+        </w:rPr>
+      </w:pPr>
+      <w:r>
+        <w:rPr>
+          <w:color w:val="000000"/>
+          <w:szCs w:val="28"/>
+        </w:rPr>
+        <w:t>Этот подход основывается на идее того, что источником психологических проблем и страдани</w:t>
+      </w:r>
+      <w:proofErr w:type="spellStart"/>
+      <w:r>
+        <w:rPr>
+          <w:color w:val="000000"/>
+          <w:szCs w:val="28"/>
+        </w:rPr>
+        <w:t>й</w:t>
+      </w:r>
+      <w:proofErr w:type="spellEnd"/>
+      <w:r>
+        <w:rPr>
+          <w:color w:val="000000"/>
+          <w:szCs w:val="28"/>
+        </w:rPr>
+        <w:t xml:space="preserve"> являются не сами события, которые с нами происходят, а наше отношение к ним. В связи с этим в работе становится главным не то, что вы пережили в детстве или что вас пугает в будущем, а то, как вы себя ведете и чувствуете прямо сейчас. Если изменить свои текущие мысли и поведение, это поможет выстроить более </w:t>
+      </w:r>
+      <w:r>
+        <w:rPr>
+          <w:color w:val="000000"/>
+          <w:szCs w:val="28"/>
+        </w:rPr>
+        <w:lastRenderedPageBreak/>
+        <w:t>адекватную и реалистичную картину мира и чувствовать себя лучше в любой момент времени. Именно поэтому Woebot подсказывает, когда вы по отношению к себе несправедливы или делаете слишком обобщенные выводы. Скажем, после ссоры с супругом или супругой вы пожалуетесь чат-боту, что вас никто не любит и не понимает, а он вам ответит, что это когнитивная ошибка, которая искажает ваше мышление. В подтверждение своей правоты он еще и приведет целый ряд примеров из вашей же жизни, чтобы опровергнуть ваши деструктивные убеждения. И это только один из аспектов его работы и постоянного самообучения.</w:t>
+      </w:r>
+    </w:p>
+    <w:p>
+      <w:pPr>
+        <w:ind w:firstLine="708"/>
+        <w:rPr>
+          <w:color w:val="000000"/>
+          <w:szCs w:val="28"/>
+        </w:rPr>
+      </w:pPr>
+      <w:r>
+        <w:rPr>
+          <w:color w:val="000000"/>
+          <w:szCs w:val="28"/>
+        </w:rPr>
+        <w:t>Сами разработчики Woebot утверждают, что вовсе не стремятся лишить живых психотерапевтов их рабочих мест, а лишь стараются предоставить желающим альтернативу. И все же идея роботов-терапевтов встречает неоднозначные отклики в научном и практическом сообществе. </w:t>
+      </w:r>
+    </w:p>
+    <w:p>
+      <w:pPr>
+        <w:ind w:firstLine="708"/>
+        <w:rPr>
+          <w:color w:val="000000"/>
+          <w:szCs w:val="28"/>
+        </w:rPr>
+      </w:pPr>
+      <w:r>
+        <w:rPr>
+          <w:color w:val="000000"/>
+          <w:szCs w:val="28"/>
+        </w:rPr>
+        <w:t>На сегодняшний день людей с психологическими проблемами и тяжелыми расстройствами гораздо больше, чем специалистов, способных с этим справиться. Частично эта проблема решается разработкой унифицированных протоколов лечения и доказательных моделей психотерапии, которые призваны решить как можно более широкий круг проблем как можно эффективнее. Для робота усвоить эти четкие критерии и последовательность действий </w:t>
+      </w:r>
+      <w:r>
+        <w:rPr>
+          <w:color w:val="000000"/>
+          <w:szCs w:val="28"/>
+          <w:lang w:val="ru-RU"/>
+        </w:rPr>
+        <w:t>не составляет труда</w:t>
+      </w:r>
+      <w:r>
+        <w:rPr>
+          <w:color w:val="000000"/>
+          <w:szCs w:val="28"/>
+        </w:rPr>
+        <w:t>. И в этом смысле разработчики AI-психотерапии вряд ли станут останавливаться на достигнутом</w:t>
+      </w:r>
+      <w:r>
+        <w:rPr>
+          <w:color w:val="000000"/>
+          <w:szCs w:val="28"/>
+          <w:lang w:val="ru-RU"/>
+        </w:rPr>
+        <w:t xml:space="preserve"> [</w:t>
+      </w:r>
+      <w:r>
+        <w:rPr>
+          <w:color w:val="000000"/>
+          <w:szCs w:val="28"/>
+          <w:lang w:val="ru-RU"/>
+        </w:rPr>
+        <w:t>5</w:t>
+      </w:r>
+      <w:r>
+        <w:rPr>
+          <w:color w:val="000000"/>
+          <w:szCs w:val="28"/>
+          <w:lang w:val="ru-RU"/>
+        </w:rPr>
+        <w:t>]</w:t>
+      </w:r>
+      <w:r>
+        <w:rPr>
+          <w:color w:val="000000"/>
+          <w:szCs w:val="28"/>
+        </w:rPr>
+        <w:t>.</w:t>
+      </w:r>
+    </w:p>
+    <w:p>
+      <w:pPr>
+        <w:ind w:firstLine="708"/>
         <w:rPr>
           <w:rFonts w:cs="Times New Roman"/>
           <w:b/>
           <w:color w:val="000000" w:themeColor="text1"/>
           <w:szCs w:val="28"/>
+        </w:rPr>
+      </w:pPr>
+    </w:p>
+    <w:p>
+      <w:pPr>
+        <w:ind w:firstLine="708"/>
+        <w:rPr>
+          <w:rFonts w:cs="Times New Roman"/>
+          <w:b/>
+          <w:color w:val="000000" w:themeColor="text1"/>
+          <w:szCs w:val="28"/>
+          <w:lang w:val="ru-RU"/>
+        </w:rPr>
+      </w:pPr>
+      <w:r>
+        <w:rPr>
+          <w:rFonts w:cs="Times New Roman"/>
+          <w:b/>
+          <w:color w:val="000000" w:themeColor="text1"/>
+          <w:szCs w:val="28"/>
           <w:lang w:val="ru-RU"/>
         </w:rPr>
         <w:t>1.</w:t>
@@ -1376,7 +1843,7 @@
           <w:szCs w:val="28"/>
           <w:lang w:val="ru-RU"/>
         </w:rPr>
-        <w:t>4</w:t>
+        <w:t>5</w:t>
       </w:r>
       <w:r>
         <w:rPr>
@@ -1407,7 +1874,7 @@
           <w:b/>
           <w:color w:val="000000" w:themeColor="text1"/>
           <w:szCs w:val="28"/>
-          <w:lang w:val="en-US"/>
+          <w:lang w:val="ru-RU"/>
         </w:rPr>
       </w:pPr>
     </w:p>
@@ -1526,7 +1993,17 @@
           <w:szCs w:val="28"/>
           <w:lang w:val="ru-RU"/>
         </w:rPr>
-        <w:t xml:space="preserve"> измерений смартфона пациента и его симптомов депрессии, исследования 2016 года Центра Технологий Поведенческого Вмешательства в северо-западном Университете в Чикаго, было найдено, что когда люди в депрессии, они имеют тенденцию находиться дома больше чем, когда они чувствуют себя хорошо. Аналогично, люди входящие в маниакальную стадию биполярного расстройства, могут быть активнее и в движении. Консорциум по мониторингу, лечению и предсказанию стадий биполярного расстройства провел многочисленные исследования, которые демонстрируют, что этот тип данных может быть использован для предсказания течения биполярного расстройства</w:t>
+        <w:t xml:space="preserve"> измерений смартфона пациента и его симптомов депрессии, исследования 2016 года Центра Технологий Поведенческого Вмешательства в северо-западном Университете в Чикаго, было найдено, что когда люди в депрессии, они имеют тенденцию находиться дома больше чем, когда они чувствуют себя хорошо. Аналогично, люди входящие в маниакальную стадию биполярного расстройства, могут быть активнее и в движении. Консорциум по мониторингу, лечению и предсказанию стадий биполярного расстройства провел многочисленные </w:t>
+      </w:r>
+      <w:r>
+        <w:rPr>
+          <w:rFonts w:cs="Times New Roman"/>
+          <w:color w:val="000000" w:themeColor="text1"/>
+          <w:szCs w:val="28"/>
+          <w:lang w:val="ru-RU"/>
+        </w:rPr>
+        <w:lastRenderedPageBreak/>
+        <w:t>исследования, которые демонстрируют, что этот тип данных может быть использован для предсказания течения биполярного расстройства</w:t>
       </w:r>
       <w:r>
         <w:rPr>
@@ -1553,7 +2030,7 @@
           <w:szCs w:val="28"/>
           <w:lang w:val="ru-RU"/>
         </w:rPr>
-        <w:t>4</w:t>
+        <w:t>6</w:t>
       </w:r>
       <w:r>
         <w:rPr>
@@ -1765,7 +2242,339 @@
           <w:szCs w:val="28"/>
           <w:lang w:val="ru-RU"/>
         </w:rPr>
-        <w:t xml:space="preserve"> сети могли бы </w:t>
+        <w:t xml:space="preserve"> сети могли бы также показать избегают ли пациенты, склонные к алкоголизму, бары и посещают ли встречи группы поддержки</w:t>
+      </w:r>
+      <w:r>
+        <w:rPr>
+          <w:rFonts w:cs="Times New Roman"/>
+          <w:color w:val="000000" w:themeColor="text1"/>
+          <w:szCs w:val="28"/>
+          <w:lang w:val="ru-RU"/>
+        </w:rPr>
+        <w:t xml:space="preserve"> [</w:t>
+      </w:r>
+      <w:r>
+        <w:rPr>
+          <w:rFonts w:cs="Times New Roman"/>
+          <w:color w:val="000000" w:themeColor="text1"/>
+          <w:szCs w:val="28"/>
+          <w:lang w:val="ru-RU"/>
+        </w:rPr>
+        <w:t>6</w:t>
+      </w:r>
+      <w:r>
+        <w:rPr>
+          <w:rFonts w:cs="Times New Roman"/>
+          <w:color w:val="000000" w:themeColor="text1"/>
+          <w:szCs w:val="28"/>
+          <w:lang w:val="ru-RU"/>
+        </w:rPr>
+        <w:t>]</w:t>
+      </w:r>
+      <w:r>
+        <w:rPr>
+          <w:rFonts w:cs="Times New Roman"/>
+          <w:color w:val="000000" w:themeColor="text1"/>
+          <w:szCs w:val="28"/>
+          <w:lang w:val="ru-RU"/>
+        </w:rPr>
+        <w:t>.</w:t>
+      </w:r>
+    </w:p>
+    <w:p>
+      <w:pPr>
+        <w:ind w:firstLine="709"/>
+        <w:rPr>
+          <w:rFonts w:cs="Times New Roman"/>
+          <w:color w:val="000000" w:themeColor="text1"/>
+          <w:szCs w:val="28"/>
+          <w:lang w:val="ru-RU"/>
+        </w:rPr>
+      </w:pPr>
+      <w:r>
+        <w:rPr>
+          <w:rFonts w:cs="Times New Roman"/>
+          <w:color w:val="000000" w:themeColor="text1"/>
+          <w:szCs w:val="28"/>
+          <w:lang w:val="ru-RU"/>
+        </w:rPr>
+        <w:t xml:space="preserve">Данные акселерометра смартфона или </w:t>
+      </w:r>
+      <w:proofErr w:type="spellStart"/>
+      <w:r>
+        <w:rPr>
+          <w:rFonts w:cs="Times New Roman"/>
+          <w:color w:val="000000" w:themeColor="text1"/>
+          <w:szCs w:val="28"/>
+          <w:lang w:val="ru-RU"/>
+        </w:rPr>
+        <w:t>фитнесс-трекера</w:t>
+      </w:r>
+      <w:proofErr w:type="spellEnd"/>
+      <w:r>
+        <w:rPr>
+          <w:rFonts w:cs="Times New Roman"/>
+          <w:color w:val="000000" w:themeColor="text1"/>
+          <w:szCs w:val="28"/>
+          <w:lang w:val="ru-RU"/>
+        </w:rPr>
+        <w:t xml:space="preserve"> могут предоставлять более точные детали о передвижениях человека, определять тремор, который может быть побочным эффектом применения наркотиков, и захватывать шаблонные движения в упражнениях. Тестирование приложения названного </w:t>
+      </w:r>
+      <w:proofErr w:type="spellStart"/>
+      <w:r>
+        <w:rPr>
+          <w:rFonts w:cs="Times New Roman"/>
+          <w:color w:val="000000" w:themeColor="text1"/>
+          <w:szCs w:val="28"/>
+          <w:lang w:val="en-US"/>
+        </w:rPr>
+        <w:t>CrossCheck</w:t>
+      </w:r>
+      <w:proofErr w:type="spellEnd"/>
+      <w:r>
+        <w:rPr>
+          <w:rFonts w:cs="Times New Roman"/>
+          <w:color w:val="000000" w:themeColor="text1"/>
+          <w:szCs w:val="28"/>
+          <w:lang w:val="ru-RU"/>
+        </w:rPr>
+        <w:t xml:space="preserve"> недавно продемонстрировало как этот тип данных, в комбинации с другой информацией полученной с телефонов, может содействовать прогнозированию симптомов шизофрении, предоставляя информацию о сне и шаблонах поведения. Статья из Американского журнала психиатрии, </w:t>
+      </w:r>
+      <w:proofErr w:type="spellStart"/>
+      <w:r>
+        <w:rPr>
+          <w:rFonts w:cs="Times New Roman"/>
+          <w:color w:val="000000" w:themeColor="text1"/>
+          <w:szCs w:val="28"/>
+          <w:lang w:val="ru-RU"/>
+        </w:rPr>
+        <w:t>Ипсит</w:t>
+      </w:r>
+      <w:proofErr w:type="spellEnd"/>
+      <w:r>
+        <w:rPr>
+          <w:rFonts w:cs="Times New Roman"/>
+          <w:color w:val="000000" w:themeColor="text1"/>
+          <w:szCs w:val="28"/>
+          <w:lang w:val="ru-RU"/>
+        </w:rPr>
+        <w:t xml:space="preserve"> </w:t>
+      </w:r>
+      <w:proofErr w:type="spellStart"/>
+      <w:r>
+        <w:rPr>
+          <w:rFonts w:cs="Times New Roman"/>
+          <w:color w:val="000000" w:themeColor="text1"/>
+          <w:szCs w:val="28"/>
+          <w:lang w:val="ru-RU"/>
+        </w:rPr>
+        <w:t>Вахия</w:t>
+      </w:r>
+      <w:proofErr w:type="spellEnd"/>
+      <w:r>
+        <w:rPr>
+          <w:rFonts w:cs="Times New Roman"/>
+          <w:color w:val="000000" w:themeColor="text1"/>
+          <w:szCs w:val="28"/>
+          <w:lang w:val="ru-RU"/>
+        </w:rPr>
+        <w:t xml:space="preserve"> и Даниэль</w:t>
+      </w:r>
+      <w:proofErr w:type="gramStart"/>
+      <w:r>
+        <w:rPr>
+          <w:rFonts w:cs="Times New Roman"/>
+          <w:color w:val="000000" w:themeColor="text1"/>
+          <w:szCs w:val="28"/>
+          <w:lang w:val="ru-RU"/>
+        </w:rPr>
+        <w:t xml:space="preserve"> С</w:t>
+      </w:r>
+      <w:proofErr w:type="gramEnd"/>
+      <w:r>
+        <w:rPr>
+          <w:rFonts w:cs="Times New Roman"/>
+          <w:color w:val="000000" w:themeColor="text1"/>
+          <w:szCs w:val="28"/>
+          <w:lang w:val="ru-RU"/>
+        </w:rPr>
+        <w:t xml:space="preserve">ивел, описывает как у них получилось лечить пациентов с особо сложным случаем депрессии используя данные акселерометра. Пациент сообщал, что он был физически активен и проводил мало времени в постели, но данные с его </w:t>
+      </w:r>
+      <w:proofErr w:type="spellStart"/>
+      <w:r>
+        <w:rPr>
+          <w:rFonts w:cs="Times New Roman"/>
+          <w:color w:val="000000" w:themeColor="text1"/>
+          <w:szCs w:val="28"/>
+          <w:lang w:val="ru-RU"/>
+        </w:rPr>
+        <w:t>фитнесс-трекера</w:t>
+      </w:r>
+      <w:proofErr w:type="spellEnd"/>
+      <w:r>
+        <w:rPr>
+          <w:rFonts w:cs="Times New Roman"/>
+          <w:color w:val="000000" w:themeColor="text1"/>
+          <w:szCs w:val="28"/>
+          <w:lang w:val="ru-RU"/>
+        </w:rPr>
+        <w:t xml:space="preserve"> показали, что его воспоминания были ложны, доктора, таким образом, </w:t>
+      </w:r>
+      <w:proofErr w:type="gramStart"/>
+      <w:r>
+        <w:rPr>
+          <w:rFonts w:cs="Times New Roman"/>
+          <w:color w:val="000000" w:themeColor="text1"/>
+          <w:szCs w:val="28"/>
+          <w:lang w:val="ru-RU"/>
+        </w:rPr>
+        <w:t>верно</w:t>
+      </w:r>
+      <w:proofErr w:type="gramEnd"/>
+      <w:r>
+        <w:rPr>
+          <w:rFonts w:cs="Times New Roman"/>
+          <w:color w:val="000000" w:themeColor="text1"/>
+          <w:szCs w:val="28"/>
+          <w:lang w:val="ru-RU"/>
+        </w:rPr>
+        <w:t xml:space="preserve"> диагностировали его состояние как депрессию скорее чем, скажем, расстройство сна.</w:t>
+      </w:r>
+    </w:p>
+    <w:p>
+      <w:pPr>
+        <w:ind w:firstLine="709"/>
+        <w:rPr>
+          <w:rFonts w:cs="Times New Roman"/>
+          <w:color w:val="000000" w:themeColor="text1"/>
+          <w:szCs w:val="28"/>
+          <w:lang w:val="ru-RU"/>
+        </w:rPr>
+      </w:pPr>
+      <w:r>
+        <w:rPr>
+          <w:rFonts w:cs="Times New Roman"/>
+          <w:color w:val="000000" w:themeColor="text1"/>
+          <w:szCs w:val="28"/>
+          <w:lang w:val="ru-RU"/>
+        </w:rPr>
+        <w:t xml:space="preserve">Отслеживание частоты телефонных звонков и текстовых сообщений может показать насколько человек общителен и </w:t>
+      </w:r>
+      <w:proofErr w:type="gramStart"/>
+      <w:r>
+        <w:rPr>
+          <w:rFonts w:cs="Times New Roman"/>
+          <w:color w:val="000000" w:themeColor="text1"/>
+          <w:szCs w:val="28"/>
+          <w:lang w:val="ru-RU"/>
+        </w:rPr>
+        <w:t>указать</w:t>
+      </w:r>
+      <w:proofErr w:type="gramEnd"/>
+      <w:r>
+        <w:rPr>
+          <w:rFonts w:cs="Times New Roman"/>
+          <w:color w:val="000000" w:themeColor="text1"/>
+          <w:szCs w:val="28"/>
+          <w:lang w:val="ru-RU"/>
+        </w:rPr>
+        <w:t xml:space="preserve"> на его психологические изменения. Когда одна из исследовательских групп </w:t>
+      </w:r>
+      <w:proofErr w:type="spellStart"/>
+      <w:r>
+        <w:rPr>
+          <w:rFonts w:cs="Times New Roman"/>
+          <w:color w:val="000000" w:themeColor="text1"/>
+          <w:szCs w:val="28"/>
+          <w:lang w:val="ru-RU"/>
+        </w:rPr>
+        <w:t>Monarca</w:t>
+      </w:r>
+      <w:proofErr w:type="spellEnd"/>
+      <w:r>
+        <w:rPr>
+          <w:rFonts w:cs="Times New Roman"/>
+          <w:color w:val="000000" w:themeColor="text1"/>
+          <w:szCs w:val="28"/>
+          <w:lang w:val="ru-RU"/>
+        </w:rPr>
+        <w:t xml:space="preserve"> взглянула на журнал входящих и исходящих текстовых сообщений и телефонных звонков, они пришли к выводу что изменения в этом журнале могли бы быть полезны для отслеживания депрессии также как и мании в биполярном расстройстве</w:t>
+      </w:r>
+      <w:r>
+        <w:rPr>
+          <w:rFonts w:cs="Times New Roman"/>
+          <w:color w:val="000000" w:themeColor="text1"/>
+          <w:szCs w:val="28"/>
+          <w:lang w:val="ru-RU"/>
+        </w:rPr>
+        <w:t xml:space="preserve"> [</w:t>
+      </w:r>
+      <w:r>
+        <w:rPr>
+          <w:rFonts w:cs="Times New Roman"/>
+          <w:color w:val="000000" w:themeColor="text1"/>
+          <w:szCs w:val="28"/>
+          <w:lang w:val="ru-RU"/>
+        </w:rPr>
+        <w:t>7</w:t>
+      </w:r>
+      <w:r>
+        <w:rPr>
+          <w:rFonts w:cs="Times New Roman"/>
+          <w:color w:val="000000" w:themeColor="text1"/>
+          <w:szCs w:val="28"/>
+          <w:lang w:val="ru-RU"/>
+        </w:rPr>
+        <w:t>]</w:t>
+      </w:r>
+      <w:r>
+        <w:rPr>
+          <w:rFonts w:cs="Times New Roman"/>
+          <w:color w:val="000000" w:themeColor="text1"/>
+          <w:szCs w:val="28"/>
+          <w:lang w:val="ru-RU"/>
+        </w:rPr>
+        <w:t>.</w:t>
+      </w:r>
+    </w:p>
+    <w:p>
+      <w:pPr>
+        <w:ind w:firstLine="709"/>
+        <w:rPr>
+          <w:rFonts w:cs="Times New Roman"/>
+          <w:color w:val="000000" w:themeColor="text1"/>
+          <w:szCs w:val="28"/>
+          <w:lang w:val="ru-RU"/>
+        </w:rPr>
+      </w:pPr>
+      <w:r>
+        <w:rPr>
+          <w:rFonts w:cs="Times New Roman"/>
+          <w:color w:val="000000" w:themeColor="text1"/>
+          <w:szCs w:val="28"/>
+          <w:lang w:val="ru-RU"/>
+        </w:rPr>
+        <w:t>Физиологические данные, такие как пульс, гальваническая реакция кожи могут также пролить свет на умственное благополучие человека. Такого рода данные уже собираются некоторыми устройствами. Множество исследований показали, что изменчивость пульса может быть использована для отслеживания тяжести биполярного расстройства и шизофрении. Гальваническая реакция кожи, измерение электропроводимости кожи, которая зависит от состояния потовых желез и контролируется компонентом нервной системы, могут свидетельствовать о биологической активности, которая может быть сверхактивной при тревожном расстройстве.</w:t>
+      </w:r>
+    </w:p>
+    <w:p>
+      <w:pPr>
+        <w:ind w:firstLine="709"/>
+        <w:rPr>
+          <w:rFonts w:cs="Times New Roman"/>
+          <w:color w:val="000000" w:themeColor="text1"/>
+          <w:szCs w:val="28"/>
+          <w:lang w:val="ru-RU"/>
+        </w:rPr>
+      </w:pPr>
+      <w:r>
+        <w:rPr>
+          <w:rFonts w:cs="Times New Roman"/>
+          <w:color w:val="000000" w:themeColor="text1"/>
+          <w:szCs w:val="28"/>
+          <w:lang w:val="ru-RU"/>
+        </w:rPr>
+        <w:t xml:space="preserve">В конечном счете, психиатрические расстройства это расстройства головного мозга, и использование электроэнцефалографии (ЭЭГ) для отслеживания активности головного мозга уже давно принятая практика в психиатрических исследованиях и лечении биологической обратной связи. </w:t>
       </w:r>
       <w:r>
         <w:rPr>
@@ -1775,34 +2584,37 @@
           <w:lang w:val="ru-RU"/>
         </w:rPr>
         <w:lastRenderedPageBreak/>
-        <w:t>также показать избегают ли пациенты, склонные к алкоголизму, бары и посещают ли встречи группы поддержки</w:t>
-      </w:r>
-      <w:r>
-        <w:rPr>
-          <w:rFonts w:cs="Times New Roman"/>
-          <w:color w:val="000000" w:themeColor="text1"/>
-          <w:szCs w:val="28"/>
-          <w:lang w:val="ru-RU"/>
-        </w:rPr>
-        <w:t xml:space="preserve"> [</w:t>
-      </w:r>
-      <w:r>
-        <w:rPr>
-          <w:rFonts w:cs="Times New Roman"/>
-          <w:color w:val="000000" w:themeColor="text1"/>
-          <w:szCs w:val="28"/>
-          <w:lang w:val="ru-RU"/>
-        </w:rPr>
-        <w:t>5</w:t>
-      </w:r>
-      <w:r>
-        <w:rPr>
-          <w:rFonts w:cs="Times New Roman"/>
-          <w:color w:val="000000" w:themeColor="text1"/>
-          <w:szCs w:val="28"/>
-          <w:lang w:val="ru-RU"/>
-        </w:rPr>
-        <w:t>]</w:t>
+        <w:t xml:space="preserve">Более новые, потребительские ЭЭГ </w:t>
+      </w:r>
+      <w:proofErr w:type="spellStart"/>
+      <w:r>
+        <w:rPr>
+          <w:rFonts w:cs="Times New Roman"/>
+          <w:color w:val="000000" w:themeColor="text1"/>
+          <w:szCs w:val="28"/>
+          <w:lang w:val="ru-RU"/>
+        </w:rPr>
+        <w:t>гаджеты</w:t>
+      </w:r>
+      <w:proofErr w:type="spellEnd"/>
+      <w:r>
+        <w:rPr>
+          <w:rFonts w:cs="Times New Roman"/>
+          <w:color w:val="000000" w:themeColor="text1"/>
+          <w:szCs w:val="28"/>
+          <w:lang w:val="ru-RU"/>
+        </w:rPr>
+        <w:t xml:space="preserve"> в наше время могут быть приобретены в магазине, но ещё не понятно насколько они эффективны</w:t>
+      </w:r>
+      <w:proofErr w:type="gramStart"/>
+      <w:r>
+        <w:rPr>
+          <w:rFonts w:cs="Times New Roman"/>
+          <w:color w:val="000000" w:themeColor="text1"/>
+          <w:szCs w:val="28"/>
+          <w:lang w:val="ru-RU"/>
+        </w:rPr>
+        <w:t xml:space="preserve"> </w:t>
       </w:r>
       <w:r>
         <w:rPr>
@@ -1813,358 +2625,7 @@
         </w:rPr>
         <w:t>.</w:t>
       </w:r>
-    </w:p>
-    <w:p>
-      <w:pPr>
-        <w:ind w:firstLine="709"/>
-        <w:rPr>
-          <w:rFonts w:cs="Times New Roman"/>
-          <w:color w:val="000000" w:themeColor="text1"/>
-          <w:szCs w:val="28"/>
-          <w:lang w:val="ru-RU"/>
-        </w:rPr>
-      </w:pPr>
-      <w:r>
-        <w:rPr>
-          <w:rFonts w:cs="Times New Roman"/>
-          <w:color w:val="000000" w:themeColor="text1"/>
-          <w:szCs w:val="28"/>
-          <w:lang w:val="ru-RU"/>
-        </w:rPr>
-        <w:t xml:space="preserve">Данные акселерометра смартфона или </w:t>
-      </w:r>
-      <w:proofErr w:type="spellStart"/>
-      <w:r>
-        <w:rPr>
-          <w:rFonts w:cs="Times New Roman"/>
-          <w:color w:val="000000" w:themeColor="text1"/>
-          <w:szCs w:val="28"/>
-          <w:lang w:val="ru-RU"/>
-        </w:rPr>
-        <w:t>фитнесс-трекера</w:t>
-      </w:r>
-      <w:proofErr w:type="spellEnd"/>
-      <w:r>
-        <w:rPr>
-          <w:rFonts w:cs="Times New Roman"/>
-          <w:color w:val="000000" w:themeColor="text1"/>
-          <w:szCs w:val="28"/>
-          <w:lang w:val="ru-RU"/>
-        </w:rPr>
-        <w:t xml:space="preserve"> могут предоставлять более точные детали о передвижениях человека, определять тремор, который может быть побочным эффектом применения наркотиков, и захватывать шаблонные движения в упражнениях. Тестирование приложения названного </w:t>
-      </w:r>
-      <w:proofErr w:type="spellStart"/>
-      <w:r>
-        <w:rPr>
-          <w:rFonts w:cs="Times New Roman"/>
-          <w:color w:val="000000" w:themeColor="text1"/>
-          <w:szCs w:val="28"/>
-          <w:lang w:val="en-US"/>
-        </w:rPr>
-        <w:t>CrossCheck</w:t>
-      </w:r>
-      <w:proofErr w:type="spellEnd"/>
-      <w:r>
-        <w:rPr>
-          <w:rFonts w:cs="Times New Roman"/>
-          <w:color w:val="000000" w:themeColor="text1"/>
-          <w:szCs w:val="28"/>
-          <w:lang w:val="ru-RU"/>
-        </w:rPr>
-        <w:t xml:space="preserve"> недавно продемонстрировало как этот тип данных, в комбинации с другой информацией полученной с телефонов, может содействовать прогнозированию симптомов шизофрении, предоставляя информацию о сне и шаблонах поведения. Статья из Американского журнала психиатрии, </w:t>
-      </w:r>
-      <w:proofErr w:type="spellStart"/>
-      <w:r>
-        <w:rPr>
-          <w:rFonts w:cs="Times New Roman"/>
-          <w:color w:val="000000" w:themeColor="text1"/>
-          <w:szCs w:val="28"/>
-          <w:lang w:val="ru-RU"/>
-        </w:rPr>
-        <w:t>Ипсит</w:t>
-      </w:r>
-      <w:proofErr w:type="spellEnd"/>
-      <w:r>
-        <w:rPr>
-          <w:rFonts w:cs="Times New Roman"/>
-          <w:color w:val="000000" w:themeColor="text1"/>
-          <w:szCs w:val="28"/>
-          <w:lang w:val="ru-RU"/>
-        </w:rPr>
-        <w:t xml:space="preserve"> </w:t>
-      </w:r>
-      <w:proofErr w:type="spellStart"/>
-      <w:r>
-        <w:rPr>
-          <w:rFonts w:cs="Times New Roman"/>
-          <w:color w:val="000000" w:themeColor="text1"/>
-          <w:szCs w:val="28"/>
-          <w:lang w:val="ru-RU"/>
-        </w:rPr>
-        <w:t>Вахия</w:t>
-      </w:r>
-      <w:proofErr w:type="spellEnd"/>
-      <w:r>
-        <w:rPr>
-          <w:rFonts w:cs="Times New Roman"/>
-          <w:color w:val="000000" w:themeColor="text1"/>
-          <w:szCs w:val="28"/>
-          <w:lang w:val="ru-RU"/>
-        </w:rPr>
-        <w:t xml:space="preserve"> и Даниэль</w:t>
-      </w:r>
-      <w:proofErr w:type="gramStart"/>
-      <w:r>
-        <w:rPr>
-          <w:rFonts w:cs="Times New Roman"/>
-          <w:color w:val="000000" w:themeColor="text1"/>
-          <w:szCs w:val="28"/>
-          <w:lang w:val="ru-RU"/>
-        </w:rPr>
-        <w:t xml:space="preserve"> С</w:t>
-      </w:r>
       <w:proofErr w:type="gramEnd"/>
-      <w:r>
-        <w:rPr>
-          <w:rFonts w:cs="Times New Roman"/>
-          <w:color w:val="000000" w:themeColor="text1"/>
-          <w:szCs w:val="28"/>
-          <w:lang w:val="ru-RU"/>
-        </w:rPr>
-        <w:t xml:space="preserve">ивел, описывает как у них получилось лечить пациентов с особо сложным случаем депрессии используя данные акселерометра. Пациент сообщал, что он был физически активен и проводил мало времени в постели, но данные с его </w:t>
-      </w:r>
-      <w:proofErr w:type="spellStart"/>
-      <w:r>
-        <w:rPr>
-          <w:rFonts w:cs="Times New Roman"/>
-          <w:color w:val="000000" w:themeColor="text1"/>
-          <w:szCs w:val="28"/>
-          <w:lang w:val="ru-RU"/>
-        </w:rPr>
-        <w:t>фитнесс-трекера</w:t>
-      </w:r>
-      <w:proofErr w:type="spellEnd"/>
-      <w:r>
-        <w:rPr>
-          <w:rFonts w:cs="Times New Roman"/>
-          <w:color w:val="000000" w:themeColor="text1"/>
-          <w:szCs w:val="28"/>
-          <w:lang w:val="ru-RU"/>
-        </w:rPr>
-        <w:t xml:space="preserve"> показали, что его воспоминания были ложны, доктора, таким образом, </w:t>
-      </w:r>
-      <w:proofErr w:type="gramStart"/>
-      <w:r>
-        <w:rPr>
-          <w:rFonts w:cs="Times New Roman"/>
-          <w:color w:val="000000" w:themeColor="text1"/>
-          <w:szCs w:val="28"/>
-          <w:lang w:val="ru-RU"/>
-        </w:rPr>
-        <w:t>верно</w:t>
-      </w:r>
-      <w:proofErr w:type="gramEnd"/>
-      <w:r>
-        <w:rPr>
-          <w:rFonts w:cs="Times New Roman"/>
-          <w:color w:val="000000" w:themeColor="text1"/>
-          <w:szCs w:val="28"/>
-          <w:lang w:val="ru-RU"/>
-        </w:rPr>
-        <w:t xml:space="preserve"> диагностировали его состояние как депрессию скорее чем, скажем, расстройство сна.</w:t>
-      </w:r>
-    </w:p>
-    <w:p>
-      <w:pPr>
-        <w:ind w:firstLine="709"/>
-        <w:rPr>
-          <w:rFonts w:cs="Times New Roman"/>
-          <w:color w:val="000000" w:themeColor="text1"/>
-          <w:szCs w:val="28"/>
-          <w:lang w:val="ru-RU"/>
-        </w:rPr>
-      </w:pPr>
-      <w:r>
-        <w:rPr>
-          <w:rFonts w:cs="Times New Roman"/>
-          <w:color w:val="000000" w:themeColor="text1"/>
-          <w:szCs w:val="28"/>
-          <w:lang w:val="ru-RU"/>
-        </w:rPr>
-        <w:t xml:space="preserve">Отслеживание частоты телефонных звонков и текстовых сообщений может показать насколько человек общителен и </w:t>
-      </w:r>
-      <w:proofErr w:type="gramStart"/>
-      <w:r>
-        <w:rPr>
-          <w:rFonts w:cs="Times New Roman"/>
-          <w:color w:val="000000" w:themeColor="text1"/>
-          <w:szCs w:val="28"/>
-          <w:lang w:val="ru-RU"/>
-        </w:rPr>
-        <w:t>указать</w:t>
-      </w:r>
-      <w:proofErr w:type="gramEnd"/>
-      <w:r>
-        <w:rPr>
-          <w:rFonts w:cs="Times New Roman"/>
-          <w:color w:val="000000" w:themeColor="text1"/>
-          <w:szCs w:val="28"/>
-          <w:lang w:val="ru-RU"/>
-        </w:rPr>
-        <w:t xml:space="preserve"> на его психологические изменения. Когда одна из исследовательских групп </w:t>
-      </w:r>
-      <w:proofErr w:type="spellStart"/>
-      <w:r>
-        <w:rPr>
-          <w:rFonts w:cs="Times New Roman"/>
-          <w:color w:val="000000" w:themeColor="text1"/>
-          <w:szCs w:val="28"/>
-          <w:lang w:val="ru-RU"/>
-        </w:rPr>
-        <w:t>Monarca</w:t>
-      </w:r>
-      <w:proofErr w:type="spellEnd"/>
-      <w:r>
-        <w:rPr>
-          <w:rFonts w:cs="Times New Roman"/>
-          <w:color w:val="000000" w:themeColor="text1"/>
-          <w:szCs w:val="28"/>
-          <w:lang w:val="ru-RU"/>
-        </w:rPr>
-        <w:t xml:space="preserve"> взглянула на журнал входящих и исходящих текстовых сообщений и телефонных звонков, они пришли к выводу что изменения в этом журнале могли бы быть полезны для отслеживания депрессии также как и мании в биполярном расстройстве</w:t>
-      </w:r>
-      <w:r>
-        <w:rPr>
-          <w:rFonts w:cs="Times New Roman"/>
-          <w:color w:val="000000" w:themeColor="text1"/>
-          <w:szCs w:val="28"/>
-          <w:lang w:val="ru-RU"/>
-        </w:rPr>
-        <w:t xml:space="preserve"> [</w:t>
-      </w:r>
-      <w:r>
-        <w:rPr>
-          <w:rFonts w:cs="Times New Roman"/>
-          <w:color w:val="000000" w:themeColor="text1"/>
-          <w:szCs w:val="28"/>
-          <w:lang w:val="ru-RU"/>
-        </w:rPr>
-        <w:t>6</w:t>
-      </w:r>
-      <w:r>
-        <w:rPr>
-          <w:rFonts w:cs="Times New Roman"/>
-          <w:color w:val="000000" w:themeColor="text1"/>
-          <w:szCs w:val="28"/>
-          <w:lang w:val="ru-RU"/>
-        </w:rPr>
-        <w:t>]</w:t>
-      </w:r>
-      <w:r>
-        <w:rPr>
-          <w:rFonts w:cs="Times New Roman"/>
-          <w:color w:val="000000" w:themeColor="text1"/>
-          <w:szCs w:val="28"/>
-          <w:lang w:val="ru-RU"/>
-        </w:rPr>
-        <w:t>.</w:t>
-      </w:r>
-    </w:p>
-    <w:p>
-      <w:pPr>
-        <w:ind w:firstLine="709"/>
-        <w:rPr>
-          <w:rFonts w:cs="Times New Roman"/>
-          <w:color w:val="000000" w:themeColor="text1"/>
-          <w:szCs w:val="28"/>
-          <w:lang w:val="ru-RU"/>
-        </w:rPr>
-      </w:pPr>
-      <w:r>
-        <w:rPr>
-          <w:rFonts w:cs="Times New Roman"/>
-          <w:color w:val="000000" w:themeColor="text1"/>
-          <w:szCs w:val="28"/>
-          <w:lang w:val="ru-RU"/>
-        </w:rPr>
-        <w:t>Физиологические данные, такие как пульс, гальваническая реакция кожи могут также пролить свет на умственное благополучие человека. Такого рода данные уже собираются некоторыми устройствами. Множество исследований показали, что изменчивость пульса может быть использована для отслеживания тяжести биполярного расстройства и шизофрении. Гальваническая реакция кожи, измерение электропроводимости кожи, которая зависит от состояния потовых желез и контролируется компонентом нервной системы, могут свидетельствовать о биологической активности, которая может быть сверхактивной при тревожном расстройстве.</w:t>
-      </w:r>
-    </w:p>
-    <w:p>
-      <w:pPr>
-        <w:ind w:firstLine="709"/>
-        <w:rPr>
-          <w:rFonts w:cs="Times New Roman"/>
-          <w:color w:val="000000" w:themeColor="text1"/>
-          <w:szCs w:val="28"/>
-          <w:lang w:val="ru-RU"/>
-        </w:rPr>
-      </w:pPr>
-      <w:r>
-        <w:rPr>
-          <w:rFonts w:cs="Times New Roman"/>
-          <w:color w:val="000000" w:themeColor="text1"/>
-          <w:szCs w:val="28"/>
-          <w:lang w:val="ru-RU"/>
-        </w:rPr>
-        <w:t xml:space="preserve">В конечном счете, психиатрические расстройства это расстройства головного мозга, и использование электроэнцефалографии (ЭЭГ) для отслеживания активности головного мозга уже давно принятая практика в психиатрических исследованиях и лечении биологической обратной связи. Более новые, потребительские ЭЭГ </w:t>
-      </w:r>
-      <w:proofErr w:type="spellStart"/>
-      <w:r>
-        <w:rPr>
-          <w:rFonts w:cs="Times New Roman"/>
-          <w:color w:val="000000" w:themeColor="text1"/>
-          <w:szCs w:val="28"/>
-          <w:lang w:val="ru-RU"/>
-        </w:rPr>
-        <w:t>гаджеты</w:t>
-      </w:r>
-      <w:proofErr w:type="spellEnd"/>
-      <w:r>
-        <w:rPr>
-          <w:rFonts w:cs="Times New Roman"/>
-          <w:color w:val="000000" w:themeColor="text1"/>
-          <w:szCs w:val="28"/>
-          <w:lang w:val="ru-RU"/>
-        </w:rPr>
-        <w:t xml:space="preserve"> в наше время могут быть приобретены в магазине, но ещё не понятно насколько они эффективны</w:t>
-      </w:r>
-      <w:r>
-        <w:rPr>
-          <w:rFonts w:cs="Times New Roman"/>
-          <w:color w:val="000000" w:themeColor="text1"/>
-          <w:szCs w:val="28"/>
-          <w:lang w:val="ru-RU"/>
-        </w:rPr>
-        <w:t xml:space="preserve"> [</w:t>
-      </w:r>
-      <w:r>
-        <w:rPr>
-          <w:rFonts w:cs="Times New Roman"/>
-          <w:color w:val="000000" w:themeColor="text1"/>
-          <w:szCs w:val="28"/>
-          <w:lang w:val="ru-RU"/>
-        </w:rPr>
-        <w:t>7</w:t>
-      </w:r>
-      <w:r>
-        <w:rPr>
-          <w:rFonts w:cs="Times New Roman"/>
-          <w:color w:val="000000" w:themeColor="text1"/>
-          <w:szCs w:val="28"/>
-          <w:lang w:val="ru-RU"/>
-        </w:rPr>
-        <w:t>]</w:t>
-      </w:r>
-      <w:r>
-        <w:rPr>
-          <w:rFonts w:cs="Times New Roman"/>
-          <w:color w:val="000000" w:themeColor="text1"/>
-          <w:szCs w:val="28"/>
-          <w:lang w:val="ru-RU"/>
-        </w:rPr>
-        <w:t>.</w:t>
-      </w:r>
     </w:p>
     <w:p>
       <w:pPr>
@@ -2203,7 +2664,6 @@
           <w:szCs w:val="28"/>
           <w:lang w:val="ru-RU"/>
         </w:rPr>
-        <w:lastRenderedPageBreak/>
         <w:t xml:space="preserve">С помощью машинного обучения можно значительно улучшить показатели </w:t>
       </w:r>
       <w:proofErr w:type="spellStart"/>
@@ -2284,7 +2744,7 @@
           <w:szCs w:val="28"/>
           <w:lang w:val="ru-RU"/>
         </w:rPr>
-        <w:t>8-9</w:t>
+        <w:t>8</w:t>
       </w:r>
       <w:r>
         <w:rPr>
@@ -2736,7 +3196,27 @@
           <w:shd w:val="clear" w:color="auto" w:fill="FFFFFF"/>
           <w:lang w:val="ru-RU"/>
         </w:rPr>
-        <w:t xml:space="preserve"> [6-8]</w:t>
+        <w:t xml:space="preserve"> [</w:t>
+      </w:r>
+      <w:r>
+        <w:rPr>
+          <w:rFonts w:cs="Times New Roman"/>
+          <w:color w:val="000000" w:themeColor="text1"/>
+          <w:szCs w:val="28"/>
+          <w:shd w:val="clear" w:color="auto" w:fill="FFFFFF"/>
+          <w:lang w:val="ru-RU"/>
+        </w:rPr>
+        <w:t>9</w:t>
+      </w:r>
+      <w:r>
+        <w:rPr>
+          <w:rFonts w:cs="Times New Roman"/>
+          <w:color w:val="000000" w:themeColor="text1"/>
+          <w:szCs w:val="28"/>
+          <w:shd w:val="clear" w:color="auto" w:fill="FFFFFF"/>
+          <w:lang w:val="ru-RU"/>
+        </w:rPr>
+        <w:t>]</w:t>
       </w:r>
       <w:r>
         <w:rPr>
@@ -3736,7 +4216,7 @@
                     <a:blip r:embed="rId10" cstate="print">
                       <a:extLst>
                         <a:ext uri="{28A0092B-C50C-407E-A947-70E740481C1C}">
-                          <a14:useLocalDpi xmlns:a14="http://schemas.microsoft.com/office/drawing/2010/main" xmlns:wps="http://schemas.microsoft.com/office/word/2010/wordprocessingShape" xmlns:wpi="http://schemas.microsoft.com/office/word/2010/wordprocessingInk" xmlns:wpg="http://schemas.microsoft.com/office/word/2010/wordprocessingGroup" xmlns:w16se="http://schemas.microsoft.com/office/word/2015/wordml/symex" xmlns:w16cid="http://schemas.microsoft.com/office/word/2016/wordml/cid" xmlns:w15="http://schemas.microsoft.com/office/word/2012/wordml" xmlns:w14="http://schemas.microsoft.com/office/word/2010/wordml" xmlns:w="http://schemas.openxmlformats.org/wordprocessingml/2006/main" xmlns:w10="urn:schemas-microsoft-com:office:word" xmlns:wp14="http://schemas.microsoft.com/office/word/2010/wordprocessingDrawing" xmlns:v="urn:schemas-microsoft-com:vml" xmlns:o="urn:schemas-microsoft-com:office:office" xmlns:am3d="http://schemas.microsoft.com/office/drawing/2017/model3d" xmlns:aink="http://schemas.microsoft.com/office/drawing/2016/ink" xmlns:mc="http://schemas.openxmlformats.org/markup-compatibility/2006" xmlns:cx8="http://schemas.microsoft.com/office/drawing/2016/5/14/chartex" xmlns:cx7="http://schemas.microsoft.com/office/drawing/2016/5/13/chartex" xmlns:cx6="http://schemas.microsoft.com/office/drawing/2016/5/12/chartex" xmlns:cx5="http://schemas.microsoft.com/office/drawing/2016/5/11/chartex" xmlns:cx4="http://schemas.microsoft.com/office/drawing/2016/5/10/chartex" xmlns:cx3="http://schemas.microsoft.com/office/drawing/2016/5/9/chartex" xmlns:cx2="http://schemas.microsoft.com/office/drawing/2015/10/21/chartex" xmlns:cx1="http://schemas.microsoft.com/office/drawing/2015/9/8/chartex" xmlns:cx="http://schemas.microsoft.com/office/drawing/2014/chartex" xmlns:wpc="http://schemas.microsoft.com/office/word/2010/wordprocessingCanvas" xmlns="" val="0"/>
+                          <a14:useLocalDpi xmlns="" xmlns:wpc="http://schemas.microsoft.com/office/word/2010/wordprocessingCanvas" xmlns:cx="http://schemas.microsoft.com/office/drawing/2014/chartex" xmlns:cx1="http://schemas.microsoft.com/office/drawing/2015/9/8/chartex" xmlns:cx2="http://schemas.microsoft.com/office/drawing/2015/10/21/chartex" xmlns:cx3="http://schemas.microsoft.com/office/drawing/2016/5/9/chartex" xmlns:cx4="http://schemas.microsoft.com/office/drawing/2016/5/10/chartex" xmlns:cx5="http://schemas.microsoft.com/office/drawing/2016/5/11/chartex" xmlns:cx6="http://schemas.microsoft.com/office/drawing/2016/5/12/chartex" xmlns:cx7="http://schemas.microsoft.com/office/drawing/2016/5/13/chartex" xmlns:cx8="http://schemas.microsoft.com/office/drawing/2016/5/14/chartex" xmlns:mc="http://schemas.openxmlformats.org/markup-compatibility/2006" xmlns:aink="http://schemas.microsoft.com/office/drawing/2016/ink" xmlns:am3d="http://schemas.microsoft.com/office/drawing/2017/model3d" xmlns:o="urn:schemas-microsoft-com:office:office" xmlns:v="urn:schemas-microsoft-com:vml" xmlns:wp14="http://schemas.microsoft.com/office/word/2010/wordprocessingDrawing" xmlns:w10="urn:schemas-microsoft-com:office:word" xmlns:w="http://schemas.openxmlformats.org/wordprocessingml/2006/main" xmlns:w14="http://schemas.microsoft.com/office/word/2010/wordml" xmlns:w15="http://schemas.microsoft.com/office/word/2012/wordml" xmlns:w16cid="http://schemas.microsoft.com/office/word/2016/wordml/cid" xmlns:w16se="http://schemas.microsoft.com/office/word/2015/wordml/symex" xmlns:wpg="http://schemas.microsoft.com/office/word/2010/wordprocessingGroup" xmlns:wpi="http://schemas.microsoft.com/office/word/2010/wordprocessingInk" xmlns:wps="http://schemas.microsoft.com/office/word/2010/wordprocessingShape" xmlns:a14="http://schemas.microsoft.com/office/drawing/2010/main" val="0"/>
                         </a:ext>
                       </a:extLst>
                     </a:blip>
@@ -4457,7 +4937,7 @@
           <w:rFonts w:cs="Times New Roman"/>
           <w:color w:val="000000" w:themeColor="text1"/>
           <w:szCs w:val="28"/>
-          <w:lang w:val="en-US"/>
+          <w:lang w:val="ru-RU"/>
         </w:rPr>
         <w:t>2</w:t>
       </w:r>
@@ -5621,7 +6101,7 @@
           <w:color w:val="000000" w:themeColor="text1"/>
           <w:sz w:val="28"/>
           <w:szCs w:val="28"/>
-          <w:lang w:val="en-US"/>
+          <w:lang w:val="ru-RU"/>
         </w:rPr>
         <w:t>3</w:t>
       </w:r>
@@ -6467,7 +6947,7 @@
           <w:rFonts w:cs="Times New Roman"/>
           <w:color w:val="000000" w:themeColor="text1"/>
           <w:szCs w:val="28"/>
-          <w:lang w:val="en-US"/>
+          <w:lang w:val="ru-RU"/>
         </w:rPr>
         <w:t>4</w:t>
       </w:r>
@@ -6976,7 +7456,7 @@
           <w:rFonts w:cs="Times New Roman"/>
           <w:color w:val="000000" w:themeColor="text1"/>
           <w:szCs w:val="28"/>
-          <w:lang w:val="en-US"/>
+          <w:lang w:val="ru-RU"/>
         </w:rPr>
         <w:t>4</w:t>
       </w:r>
@@ -8487,7 +8967,7 @@
         <w:rPr>
           <w:rFonts w:cs="Times New Roman"/>
           <w:szCs w:val="28"/>
-          <w:lang w:val="en-US"/>
+          <w:lang w:val="ru-RU"/>
         </w:rPr>
         <w:t>7</w:t>
       </w:r>
@@ -9236,7 +9716,7 @@
             <v:path o:extrusionok="f" gradientshapeok="t" o:connecttype="rect"/>
             <o:lock v:ext="edit" aspectratio="t"/>
           </v:shapetype>
-          <v:shape id="_x0000_i1025" type="#_x0000_t75" style="width:265.65pt;height:521.4pt">
+          <v:shape id="_x0000_i1025" type="#_x0000_t75" style="width:265.45pt;height:521.2pt">
             <v:imagedata r:id="rId17" o:title="алгоритм построения классификатора httpswww"/>
           </v:shape>
         </w:pict>
@@ -9275,7 +9755,7 @@
           <w:rFonts w:cs="Times New Roman"/>
           <w:color w:val="000000" w:themeColor="text1"/>
           <w:szCs w:val="28"/>
-          <w:lang w:val="en-US"/>
+          <w:lang w:val="ru-RU"/>
         </w:rPr>
         <w:t>8</w:t>
       </w:r>
@@ -10008,27 +10488,7 @@
           <w:szCs w:val="28"/>
           <w:lang w:val="ru-RU"/>
         </w:rPr>
-        <w:t>, а исходные данные могут иметь произвольны</w:t>
-      </w:r>
-      <w:proofErr w:type="spellStart"/>
-      <w:r>
-        <w:rPr>
-          <w:rFonts w:cs="Times New Roman"/>
-          <w:color w:val="000000" w:themeColor="text1"/>
-          <w:szCs w:val="28"/>
-          <w:lang w:val="ru-RU"/>
-        </w:rPr>
-        <w:t>й</w:t>
-      </w:r>
-      <w:proofErr w:type="spellEnd"/>
-      <w:r>
-        <w:rPr>
-          <w:rFonts w:cs="Times New Roman"/>
-          <w:color w:val="000000" w:themeColor="text1"/>
-          <w:szCs w:val="28"/>
-          <w:lang w:val="ru-RU"/>
-        </w:rPr>
-        <w:t xml:space="preserve"> диапазон или вообще быть нечисловыми данными. При этом возможны различные способы, </w:t>
+        <w:t xml:space="preserve">, а исходные данные могут иметь произвольный диапазон или вообще быть нечисловыми данными. При этом возможны различные способы, </w:t>
       </w:r>
       <w:proofErr w:type="gramStart"/>
       <w:r>
@@ -10140,35 +10600,15 @@
         </w:rPr>
         <w:t xml:space="preserve">Задача классификации при наличии двух классов может быть решена на сети с одним нейроном в выходном слое, который может принимать одно из двух значений 0 или 1, в зависимости от того, к какому классу принадлежит образец. При наличии нескольких классов возникает проблема, связанная с представлением этих данных для выхода сети. Наиболее простым способом представления выходных данных в таком случае является вектор, компоненты которого соответствуют различным номерам классов. При этом </w:t>
       </w:r>
-      <m:oMath>
-        <m:r>
-          <w:rPr>
-            <w:rFonts w:ascii="Cambria Math" w:hAnsi="Cambria Math" w:cs="Times New Roman"/>
-            <w:color w:val="000000" w:themeColor="text1"/>
-            <w:szCs w:val="28"/>
-            <w:lang w:val="ru-RU"/>
-          </w:rPr>
-          <m:t/>
-        </m:r>
-        <w:proofErr w:type="gramStart"/>
-        <m:r>
-          <w:rPr>
-            <w:rFonts w:ascii="Cambria Math" w:hAnsi="Cambria Math" w:cs="Times New Roman"/>
-            <w:color w:val="000000" w:themeColor="text1"/>
-            <w:szCs w:val="28"/>
-            <w:lang w:val="ru-RU"/>
-          </w:rPr>
-          <m:t/>
-        </m:r>
-      </m:oMath>
-      <w:r>
-        <w:rPr>
-          <w:rFonts w:cs="Times New Roman"/>
-          <w:color w:val="000000" w:themeColor="text1"/>
-          <w:szCs w:val="28"/>
-          <w:lang w:val="ru-RU"/>
-        </w:rPr>
-        <w:t>-</w:t>
+      <w:proofErr w:type="gramStart"/>
+      <w:r>
+        <w:rPr>
+          <w:rFonts w:cs="Times New Roman"/>
+          <w:color w:val="000000" w:themeColor="text1"/>
+          <w:szCs w:val="28"/>
+          <w:lang w:val="ru-RU"/>
+        </w:rPr>
+        <w:t>-я</w:t>
       </w:r>
       <w:proofErr w:type="gramEnd"/>
       <w:r>
@@ -10178,7 +10618,7 @@
           <w:szCs w:val="28"/>
           <w:lang w:val="ru-RU"/>
         </w:rPr>
-        <w:t xml:space="preserve">я компонента вектора соответствует </w:t>
+        <w:t xml:space="preserve"> компонента вектора соответствует </w:t>
       </w:r>
       <m:oMath>
         <m:r>
@@ -10198,27 +10638,7 @@
           <w:szCs w:val="28"/>
           <w:lang w:val="ru-RU"/>
         </w:rPr>
-        <w:t>-му классу. Все остальные компоненты при этом устанавливаются в 0. Тогда, например, второму классу будет соответствовать 1 на 2 выходе сети и 0 на остальных. При интерпретации результата об</w:t>
-      </w:r>
-      <w:proofErr w:type="spellStart"/>
-      <w:r>
-        <w:rPr>
-          <w:rFonts w:cs="Times New Roman"/>
-          <w:color w:val="000000" w:themeColor="text1"/>
-          <w:szCs w:val="28"/>
-          <w:lang w:val="ru-RU"/>
-        </w:rPr>
-        <w:t>ычно</w:t>
-      </w:r>
-      <w:proofErr w:type="spellEnd"/>
-      <w:r>
-        <w:rPr>
-          <w:rFonts w:cs="Times New Roman"/>
-          <w:color w:val="000000" w:themeColor="text1"/>
-          <w:szCs w:val="28"/>
-          <w:lang w:val="ru-RU"/>
-        </w:rPr>
-        <w:t xml:space="preserve"> считается, что номер класса определяется номером выхода сети, на котором появилось максимальное значение. Например, если в сети с тремя выходами мы имеем вектор выходных значений (0.2,</w:t>
+        <w:t>-му классу. Все остальные компоненты при этом устанавливаются в 0. Тогда, например, второму классу будет соответствовать 1 на 2 выходе сети и 0 на остальных. При интерпретации результата обычно считается, что номер класса определяется номером выхода сети, на котором появилось максимальное значение. Например, если в сети с тремя выходами мы имеем вектор выходных значений (0.2,</w:t>
       </w:r>
       <w:r>
         <w:rPr>
@@ -10294,8 +10714,19 @@
           <w:szCs w:val="28"/>
           <w:lang w:val="ru-RU"/>
         </w:rPr>
-        <w:t xml:space="preserve">Известны и другие способы. Например, выходной вектор представляет собой номер кластера, записанный в двоичной форме. Тогда при наличии 8 классов нам потребуется вектор из 3 элементов, и, скажем, 3 классу будет соответствовать вектор 011. Но при этом в случае получения неверного значения на одном из выходов мы можем получить неверную классификацию (неверный номер кластера), поэтому имеет смысл увеличить </w:t>
-      </w:r>
+        <w:t>Известны и другие способы. Например, выходной вектор представляет собой номер кластера, записанный в двоичной форме. Тогда при наличии 8 классов нам потребуется вектор из 3 элементов, и, скажем, 3 классу будет соответствовать вектор 011. Но при этом в случае получения неверного значения на одном из выходов мы можем получить неверную классификацию (неверный номер кластера), поэтому имеет смысл увеличить расстояние между двумя кластерами за счет использования кодирования выхода по коду Хемминга, который повысит надежность классификации.</w:t>
+      </w:r>
+    </w:p>
+    <w:p>
+      <w:pPr>
+        <w:ind w:firstLine="709"/>
+        <w:rPr>
+          <w:rFonts w:cs="Times New Roman"/>
+          <w:color w:val="000000" w:themeColor="text1"/>
+          <w:szCs w:val="28"/>
+          <w:lang w:val="ru-RU"/>
+        </w:rPr>
+      </w:pPr>
       <w:r>
         <w:rPr>
           <w:rFonts w:cs="Times New Roman"/>
@@ -10304,26 +10735,6 @@
           <w:lang w:val="ru-RU"/>
         </w:rPr>
         <w:lastRenderedPageBreak/>
-        <w:t>расстояние между двумя кластерами за счет использования кодирования выхода по коду Хемминга, который повысит надежность классификации.</w:t>
-      </w:r>
-    </w:p>
-    <w:p>
-      <w:pPr>
-        <w:ind w:firstLine="709"/>
-        <w:rPr>
-          <w:rFonts w:cs="Times New Roman"/>
-          <w:color w:val="000000" w:themeColor="text1"/>
-          <w:szCs w:val="28"/>
-          <w:lang w:val="ru-RU"/>
-        </w:rPr>
-      </w:pPr>
-      <w:r>
-        <w:rPr>
-          <w:rFonts w:cs="Times New Roman"/>
-          <w:color w:val="000000" w:themeColor="text1"/>
-          <w:szCs w:val="28"/>
-          <w:lang w:val="ru-RU"/>
-        </w:rPr>
         <w:t xml:space="preserve">Другой подход состоит в разбиении задачи с </w:t>
       </w:r>
       <m:oMath>
@@ -10364,27 +10775,7 @@
           <w:szCs w:val="28"/>
           <w:lang w:val="ru-RU"/>
         </w:rPr>
-        <w:t xml:space="preserve"> подзадач с двумя классами (2 на 2 кодирование) каждая. Под подзадачей в да</w:t>
-      </w:r>
-      <w:proofErr w:type="spellStart"/>
-      <w:r>
-        <w:rPr>
-          <w:rFonts w:cs="Times New Roman"/>
-          <w:color w:val="000000" w:themeColor="text1"/>
-          <w:szCs w:val="28"/>
-          <w:lang w:val="ru-RU"/>
-        </w:rPr>
-        <w:t>нном</w:t>
-      </w:r>
-      <w:proofErr w:type="spellEnd"/>
-      <w:r>
-        <w:rPr>
-          <w:rFonts w:cs="Times New Roman"/>
-          <w:color w:val="000000" w:themeColor="text1"/>
-          <w:szCs w:val="28"/>
-          <w:lang w:val="ru-RU"/>
-        </w:rPr>
-        <w:t xml:space="preserve"> случае понимается то, что сеть определяет наличие одной из компонент вектора. Т.е. исходный вектор разбивается на группы по два компонента в каждой таким образом, чтобы в них вошли все возможные комбинации компонент выходного вектора. Число этих групп можно определить как количество неупорядоченных выборок по два из исходных компонент. Из комбинаторики</w:t>
+        <w:t xml:space="preserve"> подзадач с двумя классами (2 на 2 кодирование) каждая. Под подзадачей в данном случае понимается то, что сеть определяет наличие одной из компонент вектора. Т.е. исходный вектор разбивается на группы по два компонента в каждой таким образом, чтобы в них вошли все возможные комбинации компонент выходного вектора. Число этих групп можно определить как количество неупорядоченных выборок по два из исходных компонент. Из комбинаторики</w:t>
       </w:r>
     </w:p>
     <w:p>
@@ -11799,6 +12190,7 @@
           <w:szCs w:val="28"/>
           <w:lang w:val="ru-RU"/>
         </w:rPr>
+        <w:lastRenderedPageBreak/>
         <w:t>2.</w:t>
       </w:r>
       <w:r>
@@ -13098,7 +13490,7 @@
           <w:lang w:eastAsia="be-BY"/>
         </w:rPr>
         <w:pict>
-          <v:shape id="_x0000_i1026" type="#_x0000_t75" style="width:456.85pt;height:341.4pt">
+          <v:shape id="_x0000_i1026" type="#_x0000_t75" style="width:456.7pt;height:341.75pt">
             <v:imagedata r:id="rId18" o:title="architecture"/>
           </v:shape>
         </w:pict>
@@ -13812,21 +14204,11 @@
           <w:sz w:val="28"/>
           <w:szCs w:val="28"/>
         </w:rPr>
-        <w:t xml:space="preserve">Проектирование базы данных </w:t>
+        <w:t>Проектирование базы данных</w:t>
       </w:r>
       <w:bookmarkEnd w:id="0"/>
       <w:bookmarkEnd w:id="1"/>
       <w:bookmarkEnd w:id="2"/>
-      <w:r>
-        <w:rPr>
-          <w:rFonts w:ascii="Times New Roman" w:hAnsi="Times New Roman" w:cs="Times New Roman"/>
-          <w:b/>
-          <w:color w:val="000000" w:themeColor="text1"/>
-          <w:sz w:val="28"/>
-          <w:szCs w:val="28"/>
-        </w:rPr>
-        <w:t>организационного модуля</w:t>
-      </w:r>
     </w:p>
     <w:p>
       <w:pPr>
@@ -18059,7 +18441,7 @@
         <w:rPr>
           <w:rFonts w:cs="Times New Roman"/>
           <w:szCs w:val="28"/>
-          <w:lang w:val="en-US"/>
+          <w:lang w:val="ru-RU"/>
         </w:rPr>
       </w:pPr>
       <w:r>
@@ -18084,7 +18466,7 @@
         <w:rPr>
           <w:rFonts w:cs="Times New Roman"/>
           <w:szCs w:val="28"/>
-          <w:lang w:val="en-US"/>
+          <w:lang w:val="ru-RU"/>
         </w:rPr>
         <w:t>,</w:t>
       </w:r>
@@ -19113,7 +19495,7 @@
                     <a:blip r:embed="rId22" cstate="print">
                       <a:extLst>
                         <a:ext uri="{28A0092B-C50C-407E-A947-70E740481C1C}">
-                          <a14:useLocalDpi xmlns:a14="http://schemas.microsoft.com/office/drawing/2010/main" xmlns:wps="http://schemas.microsoft.com/office/word/2010/wordprocessingShape" xmlns:wpi="http://schemas.microsoft.com/office/word/2010/wordprocessingInk" xmlns:wpg="http://schemas.microsoft.com/office/word/2010/wordprocessingGroup" xmlns:w16se="http://schemas.microsoft.com/office/word/2015/wordml/symex" xmlns:w16cid="http://schemas.microsoft.com/office/word/2016/wordml/cid" xmlns:w15="http://schemas.microsoft.com/office/word/2012/wordml" xmlns:w14="http://schemas.microsoft.com/office/word/2010/wordml" xmlns:w="http://schemas.openxmlformats.org/wordprocessingml/2006/main" xmlns:w10="urn:schemas-microsoft-com:office:word" xmlns:wp14="http://schemas.microsoft.com/office/word/2010/wordprocessingDrawing" xmlns:v="urn:schemas-microsoft-com:vml" xmlns:o="urn:schemas-microsoft-com:office:office" xmlns:am3d="http://schemas.microsoft.com/office/drawing/2017/model3d" xmlns:aink="http://schemas.microsoft.com/office/drawing/2016/ink" xmlns:mc="http://schemas.openxmlformats.org/markup-compatibility/2006" xmlns:cx8="http://schemas.microsoft.com/office/drawing/2016/5/14/chartex" xmlns:cx7="http://schemas.microsoft.com/office/drawing/2016/5/13/chartex" xmlns:cx6="http://schemas.microsoft.com/office/drawing/2016/5/12/chartex" xmlns:cx5="http://schemas.microsoft.com/office/drawing/2016/5/11/chartex" xmlns:cx4="http://schemas.microsoft.com/office/drawing/2016/5/10/chartex" xmlns:cx3="http://schemas.microsoft.com/office/drawing/2016/5/9/chartex" xmlns:cx2="http://schemas.microsoft.com/office/drawing/2015/10/21/chartex" xmlns:cx1="http://schemas.microsoft.com/office/drawing/2015/9/8/chartex" xmlns:cx="http://schemas.microsoft.com/office/drawing/2014/chartex" xmlns:wpc="http://schemas.microsoft.com/office/word/2010/wordprocessingCanvas" xmlns="" val="0"/>
+                          <a14:useLocalDpi xmlns="" xmlns:wpc="http://schemas.microsoft.com/office/word/2010/wordprocessingCanvas" xmlns:cx="http://schemas.microsoft.com/office/drawing/2014/chartex" xmlns:cx1="http://schemas.microsoft.com/office/drawing/2015/9/8/chartex" xmlns:cx2="http://schemas.microsoft.com/office/drawing/2015/10/21/chartex" xmlns:cx3="http://schemas.microsoft.com/office/drawing/2016/5/9/chartex" xmlns:cx4="http://schemas.microsoft.com/office/drawing/2016/5/10/chartex" xmlns:cx5="http://schemas.microsoft.com/office/drawing/2016/5/11/chartex" xmlns:cx6="http://schemas.microsoft.com/office/drawing/2016/5/12/chartex" xmlns:cx7="http://schemas.microsoft.com/office/drawing/2016/5/13/chartex" xmlns:cx8="http://schemas.microsoft.com/office/drawing/2016/5/14/chartex" xmlns:mc="http://schemas.openxmlformats.org/markup-compatibility/2006" xmlns:aink="http://schemas.microsoft.com/office/drawing/2016/ink" xmlns:am3d="http://schemas.microsoft.com/office/drawing/2017/model3d" xmlns:o="urn:schemas-microsoft-com:office:office" xmlns:v="urn:schemas-microsoft-com:vml" xmlns:wp14="http://schemas.microsoft.com/office/word/2010/wordprocessingDrawing" xmlns:w10="urn:schemas-microsoft-com:office:word" xmlns:w="http://schemas.openxmlformats.org/wordprocessingml/2006/main" xmlns:w14="http://schemas.microsoft.com/office/word/2010/wordml" xmlns:w15="http://schemas.microsoft.com/office/word/2012/wordml" xmlns:w16cid="http://schemas.microsoft.com/office/word/2016/wordml/cid" xmlns:w16se="http://schemas.microsoft.com/office/word/2015/wordml/symex" xmlns:wpg="http://schemas.microsoft.com/office/word/2010/wordprocessingGroup" xmlns:wpi="http://schemas.microsoft.com/office/word/2010/wordprocessingInk" xmlns:wps="http://schemas.microsoft.com/office/word/2010/wordprocessingShape" xmlns:a14="http://schemas.microsoft.com/office/drawing/2010/main" val="0"/>
                         </a:ext>
                       </a:extLst>
                     </a:blip>
@@ -19523,7 +19905,7 @@
                     <a:blip r:embed="rId23" cstate="print">
                       <a:extLst>
                         <a:ext uri="{28A0092B-C50C-407E-A947-70E740481C1C}">
-                          <a14:useLocalDpi xmlns:a14="http://schemas.microsoft.com/office/drawing/2010/main" xmlns:wps="http://schemas.microsoft.com/office/word/2010/wordprocessingShape" xmlns:wpi="http://schemas.microsoft.com/office/word/2010/wordprocessingInk" xmlns:wpg="http://schemas.microsoft.com/office/word/2010/wordprocessingGroup" xmlns:w16se="http://schemas.microsoft.com/office/word/2015/wordml/symex" xmlns:w16cid="http://schemas.microsoft.com/office/word/2016/wordml/cid" xmlns:w15="http://schemas.microsoft.com/office/word/2012/wordml" xmlns:w14="http://schemas.microsoft.com/office/word/2010/wordml" xmlns:w="http://schemas.openxmlformats.org/wordprocessingml/2006/main" xmlns:w10="urn:schemas-microsoft-com:office:word" xmlns:wp14="http://schemas.microsoft.com/office/word/2010/wordprocessingDrawing" xmlns:v="urn:schemas-microsoft-com:vml" xmlns:o="urn:schemas-microsoft-com:office:office" xmlns:am3d="http://schemas.microsoft.com/office/drawing/2017/model3d" xmlns:aink="http://schemas.microsoft.com/office/drawing/2016/ink" xmlns:mc="http://schemas.openxmlformats.org/markup-compatibility/2006" xmlns:cx8="http://schemas.microsoft.com/office/drawing/2016/5/14/chartex" xmlns:cx7="http://schemas.microsoft.com/office/drawing/2016/5/13/chartex" xmlns:cx6="http://schemas.microsoft.com/office/drawing/2016/5/12/chartex" xmlns:cx5="http://schemas.microsoft.com/office/drawing/2016/5/11/chartex" xmlns:cx4="http://schemas.microsoft.com/office/drawing/2016/5/10/chartex" xmlns:cx3="http://schemas.microsoft.com/office/drawing/2016/5/9/chartex" xmlns:cx2="http://schemas.microsoft.com/office/drawing/2015/10/21/chartex" xmlns:cx1="http://schemas.microsoft.com/office/drawing/2015/9/8/chartex" xmlns:cx="http://schemas.microsoft.com/office/drawing/2014/chartex" xmlns:wpc="http://schemas.microsoft.com/office/word/2010/wordprocessingCanvas" xmlns="" val="0"/>
+                          <a14:useLocalDpi xmlns="" xmlns:wpc="http://schemas.microsoft.com/office/word/2010/wordprocessingCanvas" xmlns:cx="http://schemas.microsoft.com/office/drawing/2014/chartex" xmlns:cx1="http://schemas.microsoft.com/office/drawing/2015/9/8/chartex" xmlns:cx2="http://schemas.microsoft.com/office/drawing/2015/10/21/chartex" xmlns:cx3="http://schemas.microsoft.com/office/drawing/2016/5/9/chartex" xmlns:cx4="http://schemas.microsoft.com/office/drawing/2016/5/10/chartex" xmlns:cx5="http://schemas.microsoft.com/office/drawing/2016/5/11/chartex" xmlns:cx6="http://schemas.microsoft.com/office/drawing/2016/5/12/chartex" xmlns:cx7="http://schemas.microsoft.com/office/drawing/2016/5/13/chartex" xmlns:cx8="http://schemas.microsoft.com/office/drawing/2016/5/14/chartex" xmlns:mc="http://schemas.openxmlformats.org/markup-compatibility/2006" xmlns:aink="http://schemas.microsoft.com/office/drawing/2016/ink" xmlns:am3d="http://schemas.microsoft.com/office/drawing/2017/model3d" xmlns:o="urn:schemas-microsoft-com:office:office" xmlns:v="urn:schemas-microsoft-com:vml" xmlns:wp14="http://schemas.microsoft.com/office/word/2010/wordprocessingDrawing" xmlns:w10="urn:schemas-microsoft-com:office:word" xmlns:w="http://schemas.openxmlformats.org/wordprocessingml/2006/main" xmlns:w14="http://schemas.microsoft.com/office/word/2010/wordml" xmlns:w15="http://schemas.microsoft.com/office/word/2012/wordml" xmlns:w16cid="http://schemas.microsoft.com/office/word/2016/wordml/cid" xmlns:w16se="http://schemas.microsoft.com/office/word/2015/wordml/symex" xmlns:wpg="http://schemas.microsoft.com/office/word/2010/wordprocessingGroup" xmlns:wpi="http://schemas.microsoft.com/office/word/2010/wordprocessingInk" xmlns:wps="http://schemas.microsoft.com/office/word/2010/wordprocessingShape" xmlns:a14="http://schemas.microsoft.com/office/drawing/2010/main" val="0"/>
                         </a:ext>
                       </a:extLst>
                     </a:blip>
@@ -20189,7 +20571,7 @@
         </w:rPr>
         <w:lastRenderedPageBreak/>
         <w:pict>
-          <v:shape id="_x0000_i1027" type="#_x0000_t75" style="width:466.75pt;height:186.2pt">
+          <v:shape id="_x0000_i1027" type="#_x0000_t75" style="width:466.4pt;height:185.9pt">
             <v:imagedata r:id="rId24" o:title="api"/>
           </v:shape>
         </w:pict>
@@ -20749,7 +21131,7 @@
         </w:rPr>
         <w:lastRenderedPageBreak/>
         <w:pict>
-          <v:shape id="_x0000_i1028" type="#_x0000_t75" style="width:468pt;height:292.95pt">
+          <v:shape id="_x0000_i1028" type="#_x0000_t75" style="width:467.45pt;height:292.3pt">
             <v:imagedata r:id="rId25" o:title="package"/>
           </v:shape>
         </w:pict>
@@ -23523,7 +23905,7 @@
           <w:szCs w:val="28"/>
           <w:lang w:val="ru-RU"/>
         </w:rPr>
-        <w:t>Представление данных.</w:t>
+        <w:t>Представление данных</w:t>
       </w:r>
     </w:p>
     <w:p>
@@ -23673,14 +24055,6 @@
           <w:lang w:val="ru-RU"/>
         </w:rPr>
         <w:t>Функция ошибки</w:t>
-      </w:r>
-      <w:r>
-        <w:rPr>
-          <w:rFonts w:cs="Times New Roman"/>
-          <w:szCs w:val="28"/>
-          <w:lang w:val="ru-RU"/>
-        </w:rPr>
-        <w:t xml:space="preserve">. </w:t>
       </w:r>
     </w:p>
     <w:p>
@@ -25975,14 +26349,6 @@
         </w:rPr>
         <w:t>Нейрон</w:t>
       </w:r>
-      <w:r>
-        <w:rPr>
-          <w:rFonts w:cs="Times New Roman"/>
-          <w:szCs w:val="28"/>
-          <w:lang w:val="ru-RU"/>
-        </w:rPr>
-        <w:t xml:space="preserve">. </w:t>
-      </w:r>
     </w:p>
     <w:p>
       <w:pPr>
@@ -27417,14 +27783,6 @@
         </w:rPr>
         <w:t>Синапс</w:t>
       </w:r>
-      <w:r>
-        <w:rPr>
-          <w:rFonts w:cs="Times New Roman"/>
-          <w:szCs w:val="28"/>
-          <w:lang w:val="ru-RU"/>
-        </w:rPr>
-        <w:t xml:space="preserve">. </w:t>
-      </w:r>
     </w:p>
     <w:p>
       <w:pPr>
@@ -28296,24 +28654,6 @@
           <w:lang w:val="ru-RU"/>
         </w:rPr>
         <w:t>нов</w:t>
-      </w:r>
-      <w:r>
-        <w:rPr>
-          <w:rFonts w:eastAsia="Times New Roman" w:cs="Times New Roman"/>
-          <w:color w:val="000000" w:themeColor="text1"/>
-          <w:szCs w:val="28"/>
-          <w:lang w:val="ru-RU"/>
-        </w:rPr>
-        <w:t>.</w:t>
-      </w:r>
-      <w:r>
-        <w:rPr>
-          <w:rFonts w:eastAsia="Times New Roman" w:cs="Times New Roman"/>
-          <w:color w:val="000000" w:themeColor="text1"/>
-          <w:szCs w:val="28"/>
-          <w:lang w:val="ru-RU"/>
-        </w:rPr>
-        <w:t xml:space="preserve"> </w:t>
       </w:r>
     </w:p>
     <w:p>
@@ -28404,7 +28744,7 @@
                     <a:blip r:embed="rId30" cstate="print">
                       <a:extLst>
                         <a:ext uri="{28A0092B-C50C-407E-A947-70E740481C1C}">
-                          <a14:useLocalDpi xmlns:a14="http://schemas.microsoft.com/office/drawing/2010/main" xmlns:wps="http://schemas.microsoft.com/office/word/2010/wordprocessingShape" xmlns:wpi="http://schemas.microsoft.com/office/word/2010/wordprocessingInk" xmlns:wpg="http://schemas.microsoft.com/office/word/2010/wordprocessingGroup" xmlns:w16se="http://schemas.microsoft.com/office/word/2015/wordml/symex" xmlns:w16cid="http://schemas.microsoft.com/office/word/2016/wordml/cid" xmlns:w15="http://schemas.microsoft.com/office/word/2012/wordml" xmlns:w14="http://schemas.microsoft.com/office/word/2010/wordml" xmlns:w="http://schemas.openxmlformats.org/wordprocessingml/2006/main" xmlns:w10="urn:schemas-microsoft-com:office:word" xmlns:wp14="http://schemas.microsoft.com/office/word/2010/wordprocessingDrawing" xmlns:v="urn:schemas-microsoft-com:vml" xmlns:o="urn:schemas-microsoft-com:office:office" xmlns:am3d="http://schemas.microsoft.com/office/drawing/2017/model3d" xmlns:aink="http://schemas.microsoft.com/office/drawing/2016/ink" xmlns:mc="http://schemas.openxmlformats.org/markup-compatibility/2006" xmlns:cx8="http://schemas.microsoft.com/office/drawing/2016/5/14/chartex" xmlns:cx7="http://schemas.microsoft.com/office/drawing/2016/5/13/chartex" xmlns:cx6="http://schemas.microsoft.com/office/drawing/2016/5/12/chartex" xmlns:cx5="http://schemas.microsoft.com/office/drawing/2016/5/11/chartex" xmlns:cx4="http://schemas.microsoft.com/office/drawing/2016/5/10/chartex" xmlns:cx3="http://schemas.microsoft.com/office/drawing/2016/5/9/chartex" xmlns:cx2="http://schemas.microsoft.com/office/drawing/2015/10/21/chartex" xmlns:cx1="http://schemas.microsoft.com/office/drawing/2015/9/8/chartex" xmlns:cx="http://schemas.microsoft.com/office/drawing/2014/chartex" xmlns:wpc="http://schemas.microsoft.com/office/word/2010/wordprocessingCanvas" xmlns="" val="0"/>
+                          <a14:useLocalDpi xmlns="" xmlns:wpc="http://schemas.microsoft.com/office/word/2010/wordprocessingCanvas" xmlns:cx="http://schemas.microsoft.com/office/drawing/2014/chartex" xmlns:cx1="http://schemas.microsoft.com/office/drawing/2015/9/8/chartex" xmlns:cx2="http://schemas.microsoft.com/office/drawing/2015/10/21/chartex" xmlns:cx3="http://schemas.microsoft.com/office/drawing/2016/5/9/chartex" xmlns:cx4="http://schemas.microsoft.com/office/drawing/2016/5/10/chartex" xmlns:cx5="http://schemas.microsoft.com/office/drawing/2016/5/11/chartex" xmlns:cx6="http://schemas.microsoft.com/office/drawing/2016/5/12/chartex" xmlns:cx7="http://schemas.microsoft.com/office/drawing/2016/5/13/chartex" xmlns:cx8="http://schemas.microsoft.com/office/drawing/2016/5/14/chartex" xmlns:mc="http://schemas.openxmlformats.org/markup-compatibility/2006" xmlns:aink="http://schemas.microsoft.com/office/drawing/2016/ink" xmlns:am3d="http://schemas.microsoft.com/office/drawing/2017/model3d" xmlns:o="urn:schemas-microsoft-com:office:office" xmlns:v="urn:schemas-microsoft-com:vml" xmlns:wp14="http://schemas.microsoft.com/office/word/2010/wordprocessingDrawing" xmlns:w10="urn:schemas-microsoft-com:office:word" xmlns:w="http://schemas.openxmlformats.org/wordprocessingml/2006/main" xmlns:w14="http://schemas.microsoft.com/office/word/2010/wordml" xmlns:w15="http://schemas.microsoft.com/office/word/2012/wordml" xmlns:w16cid="http://schemas.microsoft.com/office/word/2016/wordml/cid" xmlns:w16se="http://schemas.microsoft.com/office/word/2015/wordml/symex" xmlns:wpg="http://schemas.microsoft.com/office/word/2010/wordprocessingGroup" xmlns:wpi="http://schemas.microsoft.com/office/word/2010/wordprocessingInk" xmlns:wps="http://schemas.microsoft.com/office/word/2010/wordprocessingShape" xmlns:a14="http://schemas.microsoft.com/office/drawing/2010/main" val="0"/>
                         </a:ext>
                       </a:extLst>
                     </a:blip>
@@ -29599,7 +29939,7 @@
           <w:szCs w:val="28"/>
           <w:lang w:val="ru-RU"/>
         </w:rPr>
-        <w:t xml:space="preserve">Сеть. </w:t>
+        <w:t>Сеть</w:t>
       </w:r>
     </w:p>
     <w:p>
@@ -30967,7 +31307,7 @@
           <w:rFonts w:eastAsia="Times New Roman" w:cs="Times New Roman"/>
           <w:color w:val="000000" w:themeColor="text1"/>
           <w:szCs w:val="28"/>
-          <w:lang w:val="ru-RU"/>
+          <w:lang w:val="en-US"/>
         </w:rPr>
       </w:pPr>
       <w:proofErr w:type="gramStart"/>
@@ -30986,7 +31326,7 @@
           <w:rFonts w:eastAsia="Times New Roman" w:cs="Times New Roman"/>
           <w:color w:val="000000" w:themeColor="text1"/>
           <w:szCs w:val="28"/>
-          <w:lang w:val="ru-RU"/>
+          <w:lang w:val="en-US"/>
         </w:rPr>
         <w:t xml:space="preserve"> </w:t>
       </w:r>
@@ -31004,7 +31344,7 @@
           <w:rFonts w:eastAsia="Times New Roman" w:cs="Times New Roman"/>
           <w:color w:val="000000" w:themeColor="text1"/>
           <w:szCs w:val="28"/>
-          <w:lang w:val="ru-RU"/>
+          <w:lang w:val="en-US"/>
         </w:rPr>
         <w:t xml:space="preserve"> </w:t>
       </w:r>
@@ -31024,7 +31364,7 @@
           <w:rFonts w:eastAsia="Times New Roman" w:cs="Times New Roman"/>
           <w:color w:val="000000" w:themeColor="text1"/>
           <w:szCs w:val="28"/>
-          <w:lang w:val="ru-RU"/>
+          <w:lang w:val="en-US"/>
         </w:rPr>
         <w:t xml:space="preserve"> { </w:t>
       </w:r>
@@ -31042,7 +31382,7 @@
           <w:rFonts w:eastAsia="Times New Roman" w:cs="Times New Roman"/>
           <w:color w:val="000000" w:themeColor="text1"/>
           <w:szCs w:val="28"/>
-          <w:lang w:val="ru-RU"/>
+          <w:lang w:val="en-US"/>
         </w:rPr>
         <w:t xml:space="preserve">; </w:t>
       </w:r>
@@ -31060,7 +31400,7 @@
           <w:rFonts w:eastAsia="Times New Roman" w:cs="Times New Roman"/>
           <w:color w:val="000000" w:themeColor="text1"/>
           <w:szCs w:val="28"/>
-          <w:lang w:val="ru-RU"/>
+          <w:lang w:val="en-US"/>
         </w:rPr>
         <w:t>; }</w:t>
       </w:r>
@@ -31751,7 +32091,7 @@
                     <a:blip r:embed="rId31" cstate="print">
                       <a:extLst>
                         <a:ext uri="{28A0092B-C50C-407E-A947-70E740481C1C}">
-                          <a14:useLocalDpi xmlns:a14="http://schemas.microsoft.com/office/drawing/2010/main" xmlns:wps="http://schemas.microsoft.com/office/word/2010/wordprocessingShape" xmlns:wpi="http://schemas.microsoft.com/office/word/2010/wordprocessingInk" xmlns:wpg="http://schemas.microsoft.com/office/word/2010/wordprocessingGroup" xmlns:w16se="http://schemas.microsoft.com/office/word/2015/wordml/symex" xmlns:w16cid="http://schemas.microsoft.com/office/word/2016/wordml/cid" xmlns:w15="http://schemas.microsoft.com/office/word/2012/wordml" xmlns:w14="http://schemas.microsoft.com/office/word/2010/wordml" xmlns:w="http://schemas.openxmlformats.org/wordprocessingml/2006/main" xmlns:w10="urn:schemas-microsoft-com:office:word" xmlns:wp14="http://schemas.microsoft.com/office/word/2010/wordprocessingDrawing" xmlns:v="urn:schemas-microsoft-com:vml" xmlns:o="urn:schemas-microsoft-com:office:office" xmlns:am3d="http://schemas.microsoft.com/office/drawing/2017/model3d" xmlns:aink="http://schemas.microsoft.com/office/drawing/2016/ink" xmlns:mc="http://schemas.openxmlformats.org/markup-compatibility/2006" xmlns:cx8="http://schemas.microsoft.com/office/drawing/2016/5/14/chartex" xmlns:cx7="http://schemas.microsoft.com/office/drawing/2016/5/13/chartex" xmlns:cx6="http://schemas.microsoft.com/office/drawing/2016/5/12/chartex" xmlns:cx5="http://schemas.microsoft.com/office/drawing/2016/5/11/chartex" xmlns:cx4="http://schemas.microsoft.com/office/drawing/2016/5/10/chartex" xmlns:cx3="http://schemas.microsoft.com/office/drawing/2016/5/9/chartex" xmlns:cx2="http://schemas.microsoft.com/office/drawing/2015/10/21/chartex" xmlns:cx1="http://schemas.microsoft.com/office/drawing/2015/9/8/chartex" xmlns:cx="http://schemas.microsoft.com/office/drawing/2014/chartex" xmlns:wpc="http://schemas.microsoft.com/office/word/2010/wordprocessingCanvas" xmlns="" val="0"/>
+                          <a14:useLocalDpi xmlns="" xmlns:wpc="http://schemas.microsoft.com/office/word/2010/wordprocessingCanvas" xmlns:cx="http://schemas.microsoft.com/office/drawing/2014/chartex" xmlns:cx1="http://schemas.microsoft.com/office/drawing/2015/9/8/chartex" xmlns:cx2="http://schemas.microsoft.com/office/drawing/2015/10/21/chartex" xmlns:cx3="http://schemas.microsoft.com/office/drawing/2016/5/9/chartex" xmlns:cx4="http://schemas.microsoft.com/office/drawing/2016/5/10/chartex" xmlns:cx5="http://schemas.microsoft.com/office/drawing/2016/5/11/chartex" xmlns:cx6="http://schemas.microsoft.com/office/drawing/2016/5/12/chartex" xmlns:cx7="http://schemas.microsoft.com/office/drawing/2016/5/13/chartex" xmlns:cx8="http://schemas.microsoft.com/office/drawing/2016/5/14/chartex" xmlns:mc="http://schemas.openxmlformats.org/markup-compatibility/2006" xmlns:aink="http://schemas.microsoft.com/office/drawing/2016/ink" xmlns:am3d="http://schemas.microsoft.com/office/drawing/2017/model3d" xmlns:o="urn:schemas-microsoft-com:office:office" xmlns:v="urn:schemas-microsoft-com:vml" xmlns:wp14="http://schemas.microsoft.com/office/word/2010/wordprocessingDrawing" xmlns:w10="urn:schemas-microsoft-com:office:word" xmlns:w="http://schemas.openxmlformats.org/wordprocessingml/2006/main" xmlns:w14="http://schemas.microsoft.com/office/word/2010/wordml" xmlns:w15="http://schemas.microsoft.com/office/word/2012/wordml" xmlns:w16cid="http://schemas.microsoft.com/office/word/2016/wordml/cid" xmlns:w16se="http://schemas.microsoft.com/office/word/2015/wordml/symex" xmlns:wpg="http://schemas.microsoft.com/office/word/2010/wordprocessingGroup" xmlns:wpi="http://schemas.microsoft.com/office/word/2010/wordprocessingInk" xmlns:wps="http://schemas.microsoft.com/office/word/2010/wordprocessingShape" xmlns:a14="http://schemas.microsoft.com/office/drawing/2010/main" val="0"/>
                         </a:ext>
                       </a:extLst>
                     </a:blip>
@@ -35438,7 +35778,7 @@
                     <a:blip r:embed="rId37" cstate="print">
                       <a:extLst>
                         <a:ext uri="{28A0092B-C50C-407E-A947-70E740481C1C}">
-                          <a14:useLocalDpi xmlns:a14="http://schemas.microsoft.com/office/drawing/2010/main" xmlns:wps="http://schemas.microsoft.com/office/word/2010/wordprocessingShape" xmlns:wpi="http://schemas.microsoft.com/office/word/2010/wordprocessingInk" xmlns:wpg="http://schemas.microsoft.com/office/word/2010/wordprocessingGroup" xmlns:w16se="http://schemas.microsoft.com/office/word/2015/wordml/symex" xmlns:w16cid="http://schemas.microsoft.com/office/word/2016/wordml/cid" xmlns:w15="http://schemas.microsoft.com/office/word/2012/wordml" xmlns:w14="http://schemas.microsoft.com/office/word/2010/wordml" xmlns:w="http://schemas.openxmlformats.org/wordprocessingml/2006/main" xmlns:w10="urn:schemas-microsoft-com:office:word" xmlns:wp14="http://schemas.microsoft.com/office/word/2010/wordprocessingDrawing" xmlns:v="urn:schemas-microsoft-com:vml" xmlns:o="urn:schemas-microsoft-com:office:office" xmlns:am3d="http://schemas.microsoft.com/office/drawing/2017/model3d" xmlns:aink="http://schemas.microsoft.com/office/drawing/2016/ink" xmlns:mc="http://schemas.openxmlformats.org/markup-compatibility/2006" xmlns:cx8="http://schemas.microsoft.com/office/drawing/2016/5/14/chartex" xmlns:cx7="http://schemas.microsoft.com/office/drawing/2016/5/13/chartex" xmlns:cx6="http://schemas.microsoft.com/office/drawing/2016/5/12/chartex" xmlns:cx5="http://schemas.microsoft.com/office/drawing/2016/5/11/chartex" xmlns:cx4="http://schemas.microsoft.com/office/drawing/2016/5/10/chartex" xmlns:cx3="http://schemas.microsoft.com/office/drawing/2016/5/9/chartex" xmlns:cx2="http://schemas.microsoft.com/office/drawing/2015/10/21/chartex" xmlns:cx1="http://schemas.microsoft.com/office/drawing/2015/9/8/chartex" xmlns:cx="http://schemas.microsoft.com/office/drawing/2014/chartex" xmlns:wpc="http://schemas.microsoft.com/office/word/2010/wordprocessingCanvas" xmlns="" val="0"/>
+                          <a14:useLocalDpi xmlns="" xmlns:wpc="http://schemas.microsoft.com/office/word/2010/wordprocessingCanvas" xmlns:cx="http://schemas.microsoft.com/office/drawing/2014/chartex" xmlns:cx1="http://schemas.microsoft.com/office/drawing/2015/9/8/chartex" xmlns:cx2="http://schemas.microsoft.com/office/drawing/2015/10/21/chartex" xmlns:cx3="http://schemas.microsoft.com/office/drawing/2016/5/9/chartex" xmlns:cx4="http://schemas.microsoft.com/office/drawing/2016/5/10/chartex" xmlns:cx5="http://schemas.microsoft.com/office/drawing/2016/5/11/chartex" xmlns:cx6="http://schemas.microsoft.com/office/drawing/2016/5/12/chartex" xmlns:cx7="http://schemas.microsoft.com/office/drawing/2016/5/13/chartex" xmlns:cx8="http://schemas.microsoft.com/office/drawing/2016/5/14/chartex" xmlns:mc="http://schemas.openxmlformats.org/markup-compatibility/2006" xmlns:aink="http://schemas.microsoft.com/office/drawing/2016/ink" xmlns:am3d="http://schemas.microsoft.com/office/drawing/2017/model3d" xmlns:o="urn:schemas-microsoft-com:office:office" xmlns:v="urn:schemas-microsoft-com:vml" xmlns:wp14="http://schemas.microsoft.com/office/word/2010/wordprocessingDrawing" xmlns:w10="urn:schemas-microsoft-com:office:word" xmlns:w="http://schemas.openxmlformats.org/wordprocessingml/2006/main" xmlns:w14="http://schemas.microsoft.com/office/word/2010/wordml" xmlns:w15="http://schemas.microsoft.com/office/word/2012/wordml" xmlns:w16cid="http://schemas.microsoft.com/office/word/2016/wordml/cid" xmlns:w16se="http://schemas.microsoft.com/office/word/2015/wordml/symex" xmlns:wpg="http://schemas.microsoft.com/office/word/2010/wordprocessingGroup" xmlns:wpi="http://schemas.microsoft.com/office/word/2010/wordprocessingInk" xmlns:wps="http://schemas.microsoft.com/office/word/2010/wordprocessingShape" xmlns:a14="http://schemas.microsoft.com/office/drawing/2010/main" val="0"/>
                         </a:ext>
                       </a:extLst>
                     </a:blip>
@@ -35665,7 +36005,7 @@
                     <a:blip r:embed="rId38" cstate="print">
                       <a:extLst>
                         <a:ext uri="{28A0092B-C50C-407E-A947-70E740481C1C}">
-                          <a14:useLocalDpi xmlns:a14="http://schemas.microsoft.com/office/drawing/2010/main" xmlns:wps="http://schemas.microsoft.com/office/word/2010/wordprocessingShape" xmlns:wpi="http://schemas.microsoft.com/office/word/2010/wordprocessingInk" xmlns:wpg="http://schemas.microsoft.com/office/word/2010/wordprocessingGroup" xmlns:w16se="http://schemas.microsoft.com/office/word/2015/wordml/symex" xmlns:w16cid="http://schemas.microsoft.com/office/word/2016/wordml/cid" xmlns:w15="http://schemas.microsoft.com/office/word/2012/wordml" xmlns:w14="http://schemas.microsoft.com/office/word/2010/wordml" xmlns:w="http://schemas.openxmlformats.org/wordprocessingml/2006/main" xmlns:w10="urn:schemas-microsoft-com:office:word" xmlns:wp14="http://schemas.microsoft.com/office/word/2010/wordprocessingDrawing" xmlns:v="urn:schemas-microsoft-com:vml" xmlns:o="urn:schemas-microsoft-com:office:office" xmlns:am3d="http://schemas.microsoft.com/office/drawing/2017/model3d" xmlns:aink="http://schemas.microsoft.com/office/drawing/2016/ink" xmlns:mc="http://schemas.openxmlformats.org/markup-compatibility/2006" xmlns:cx8="http://schemas.microsoft.com/office/drawing/2016/5/14/chartex" xmlns:cx7="http://schemas.microsoft.com/office/drawing/2016/5/13/chartex" xmlns:cx6="http://schemas.microsoft.com/office/drawing/2016/5/12/chartex" xmlns:cx5="http://schemas.microsoft.com/office/drawing/2016/5/11/chartex" xmlns:cx4="http://schemas.microsoft.com/office/drawing/2016/5/10/chartex" xmlns:cx3="http://schemas.microsoft.com/office/drawing/2016/5/9/chartex" xmlns:cx2="http://schemas.microsoft.com/office/drawing/2015/10/21/chartex" xmlns:cx1="http://schemas.microsoft.com/office/drawing/2015/9/8/chartex" xmlns:cx="http://schemas.microsoft.com/office/drawing/2014/chartex" xmlns:wpc="http://schemas.microsoft.com/office/word/2010/wordprocessingCanvas" xmlns="" val="0"/>
+                          <a14:useLocalDpi xmlns="" xmlns:wpc="http://schemas.microsoft.com/office/word/2010/wordprocessingCanvas" xmlns:cx="http://schemas.microsoft.com/office/drawing/2014/chartex" xmlns:cx1="http://schemas.microsoft.com/office/drawing/2015/9/8/chartex" xmlns:cx2="http://schemas.microsoft.com/office/drawing/2015/10/21/chartex" xmlns:cx3="http://schemas.microsoft.com/office/drawing/2016/5/9/chartex" xmlns:cx4="http://schemas.microsoft.com/office/drawing/2016/5/10/chartex" xmlns:cx5="http://schemas.microsoft.com/office/drawing/2016/5/11/chartex" xmlns:cx6="http://schemas.microsoft.com/office/drawing/2016/5/12/chartex" xmlns:cx7="http://schemas.microsoft.com/office/drawing/2016/5/13/chartex" xmlns:cx8="http://schemas.microsoft.com/office/drawing/2016/5/14/chartex" xmlns:mc="http://schemas.openxmlformats.org/markup-compatibility/2006" xmlns:aink="http://schemas.microsoft.com/office/drawing/2016/ink" xmlns:am3d="http://schemas.microsoft.com/office/drawing/2017/model3d" xmlns:o="urn:schemas-microsoft-com:office:office" xmlns:v="urn:schemas-microsoft-com:vml" xmlns:wp14="http://schemas.microsoft.com/office/word/2010/wordprocessingDrawing" xmlns:w10="urn:schemas-microsoft-com:office:word" xmlns:w="http://schemas.openxmlformats.org/wordprocessingml/2006/main" xmlns:w14="http://schemas.microsoft.com/office/word/2010/wordml" xmlns:w15="http://schemas.microsoft.com/office/word/2012/wordml" xmlns:w16cid="http://schemas.microsoft.com/office/word/2016/wordml/cid" xmlns:w16se="http://schemas.microsoft.com/office/word/2015/wordml/symex" xmlns:wpg="http://schemas.microsoft.com/office/word/2010/wordprocessingGroup" xmlns:wpi="http://schemas.microsoft.com/office/word/2010/wordprocessingInk" xmlns:wps="http://schemas.microsoft.com/office/word/2010/wordprocessingShape" xmlns:a14="http://schemas.microsoft.com/office/drawing/2010/main" val="0"/>
                         </a:ext>
                       </a:extLst>
                     </a:blip>
@@ -37352,7 +37692,7 @@
           <w:szCs w:val="28"/>
           <w:lang w:val="ru-RU"/>
         </w:rPr>
-        <w:t>7</w:t>
+        <w:t>9</w:t>
       </w:r>
       <w:r>
         <w:rPr>
@@ -43304,7 +43644,7 @@
           <w:rPr>
             <w:noProof/>
           </w:rPr>
-          <w:t>60</w:t>
+          <w:t>14</w:t>
         </w:r>
         <w:r>
           <w:rPr>
@@ -47024,6 +47364,22 @@
       <w:bCs/>
     </w:rPr>
   </w:style>
+  <w:style w:type="paragraph" w:customStyle="1" w:styleId="txtmainarticle2">
+    <w:name w:val="txt_main_article_2"/>
+    <w:basedOn w:val="a"/>
+    <w:rsid w:val="00DB7B40"/>
+    <w:pPr>
+      <w:spacing w:before="100" w:beforeAutospacing="1" w:after="100" w:afterAutospacing="1"/>
+      <w:contextualSpacing w:val="0"/>
+      <w:jc w:val="left"/>
+    </w:pPr>
+    <w:rPr>
+      <w:rFonts w:eastAsia="Times New Roman" w:cs="Times New Roman"/>
+      <w:sz w:val="24"/>
+      <w:szCs w:val="24"/>
+      <w:lang w:eastAsia="be-BY"/>
+    </w:rPr>
+  </w:style>
 </w:styles>
 </file>
 
@@ -47315,7 +47671,7 @@
 </file>
 
 <file path=customXml/itemProps1.xml><?xml version="1.0" encoding="utf-8"?>
-<ds:datastoreItem xmlns:ds="http://schemas.openxmlformats.org/officeDocument/2006/customXml" ds:itemID="{C4BB8889-044B-425C-B635-DA81332E152A}">
+<ds:datastoreItem xmlns:ds="http://schemas.openxmlformats.org/officeDocument/2006/customXml" ds:itemID="{D510120D-DC97-4946-BDC2-8D7595D19595}">
   <ds:schemaRefs>
     <ds:schemaRef ds:uri="http://schemas.openxmlformats.org/officeDocument/2006/bibliography"/>
   </ds:schemaRefs>

</xml_diff>